<commit_message>
Mas apuntes y funciones en el word
</commit_message>
<xml_diff>
--- a/Apuntes de PSP.docx
+++ b/Apuntes de PSP.docx
@@ -1,6 +1,6 @@
 
 <file path=word/document.xml><?xml version="1.0" encoding="utf-8"?>
-<w:document xmlns:wpc="http://schemas.microsoft.com/office/word/2010/wordprocessingCanvas" xmlns:cx="http://schemas.microsoft.com/office/drawing/2014/chartex" xmlns:cx1="http://schemas.microsoft.com/office/drawing/2015/9/8/chartex" xmlns:cx2="http://schemas.microsoft.com/office/drawing/2015/10/21/chartex" xmlns:cx3="http://schemas.microsoft.com/office/drawing/2016/5/9/chartex" xmlns:cx4="http://schemas.microsoft.com/office/drawing/2016/5/10/chartex" xmlns:cx5="http://schemas.microsoft.com/office/drawing/2016/5/11/chartex" xmlns:cx6="http://schemas.microsoft.com/office/drawing/2016/5/12/chartex" xmlns:cx7="http://schemas.microsoft.com/office/drawing/2016/5/13/chartex" xmlns:cx8="http://schemas.microsoft.com/office/drawing/2016/5/14/chartex" xmlns:mc="http://schemas.openxmlformats.org/markup-compatibility/2006" xmlns:aink="http://schemas.microsoft.com/office/drawing/2016/ink" xmlns:am3d="http://schemas.microsoft.com/office/drawing/2017/model3d" xmlns:o="urn:schemas-microsoft-com:office:office" xmlns:oel="http://schemas.microsoft.com/office/2019/extlst" xmlns:r="http://schemas.openxmlformats.org/officeDocument/2006/relationships" xmlns:m="http://schemas.openxmlformats.org/officeDocument/2006/math" xmlns:v="urn:schemas-microsoft-com:vml" xmlns:wp14="http://schemas.microsoft.com/office/word/2010/wordprocessingDrawing" xmlns:wp="http://schemas.openxmlformats.org/drawingml/2006/wordprocessingDrawing" xmlns:w10="urn:schemas-microsoft-com:office:word" xmlns:w="http://schemas.openxmlformats.org/wordprocessingml/2006/main" xmlns:w14="http://schemas.microsoft.com/office/word/2010/wordml" xmlns:w15="http://schemas.microsoft.com/office/word/2012/wordml" xmlns:w16cex="http://schemas.microsoft.com/office/word/2018/wordml/cex" xmlns:w16cid="http://schemas.microsoft.com/office/word/2016/wordml/cid" xmlns:w16="http://schemas.microsoft.com/office/word/2018/wordml" xmlns:w16sdtdh="http://schemas.microsoft.com/office/word/2020/wordml/sdtdatahash" xmlns:w16se="http://schemas.microsoft.com/office/word/2015/wordml/symex" xmlns:wpg="http://schemas.microsoft.com/office/word/2010/wordprocessingGroup" xmlns:wpi="http://schemas.microsoft.com/office/word/2010/wordprocessingInk" xmlns:wne="http://schemas.microsoft.com/office/word/2006/wordml" xmlns:wps="http://schemas.microsoft.com/office/word/2010/wordprocessingShape" mc:Ignorable="w14 w15 w16se w16cid w16 w16cex w16sdtdh wp14">
+<w:document xmlns:wpc="http://schemas.microsoft.com/office/word/2010/wordprocessingCanvas" xmlns:cx="http://schemas.microsoft.com/office/drawing/2014/chartex" xmlns:cx1="http://schemas.microsoft.com/office/drawing/2015/9/8/chartex" xmlns:cx2="http://schemas.microsoft.com/office/drawing/2015/10/21/chartex" xmlns:cx3="http://schemas.microsoft.com/office/drawing/2016/5/9/chartex" xmlns:cx4="http://schemas.microsoft.com/office/drawing/2016/5/10/chartex" xmlns:cx5="http://schemas.microsoft.com/office/drawing/2016/5/11/chartex" xmlns:cx6="http://schemas.microsoft.com/office/drawing/2016/5/12/chartex" xmlns:cx7="http://schemas.microsoft.com/office/drawing/2016/5/13/chartex" xmlns:cx8="http://schemas.microsoft.com/office/drawing/2016/5/14/chartex" xmlns:mc="http://schemas.openxmlformats.org/markup-compatibility/2006" xmlns:aink="http://schemas.microsoft.com/office/drawing/2016/ink" xmlns:am3d="http://schemas.microsoft.com/office/drawing/2017/model3d" xmlns:o="urn:schemas-microsoft-com:office:office" xmlns:r="http://schemas.openxmlformats.org/officeDocument/2006/relationships" xmlns:m="http://schemas.openxmlformats.org/officeDocument/2006/math" xmlns:v="urn:schemas-microsoft-com:vml" xmlns:wp14="http://schemas.microsoft.com/office/word/2010/wordprocessingDrawing" xmlns:wp="http://schemas.openxmlformats.org/drawingml/2006/wordprocessingDrawing" xmlns:w10="urn:schemas-microsoft-com:office:word" xmlns:w="http://schemas.openxmlformats.org/wordprocessingml/2006/main" xmlns:w14="http://schemas.microsoft.com/office/word/2010/wordml" xmlns:w15="http://schemas.microsoft.com/office/word/2012/wordml" xmlns:w16cex="http://schemas.microsoft.com/office/word/2018/wordml/cex" xmlns:w16cid="http://schemas.microsoft.com/office/word/2016/wordml/cid" xmlns:w16="http://schemas.microsoft.com/office/word/2018/wordml" xmlns:w16sdtdh="http://schemas.microsoft.com/office/word/2020/wordml/sdtdatahash" xmlns:w16se="http://schemas.microsoft.com/office/word/2015/wordml/symex" xmlns:wpg="http://schemas.microsoft.com/office/word/2010/wordprocessingGroup" xmlns:wpi="http://schemas.microsoft.com/office/word/2010/wordprocessingInk" xmlns:wne="http://schemas.microsoft.com/office/word/2006/wordml" xmlns:wps="http://schemas.microsoft.com/office/word/2010/wordprocessingShape" mc:Ignorable="w14 w15 w16se w16cid w16 w16cex w16sdtdh wp14">
   <w:body>
     <w:p>
       <w:pPr>
@@ -388,6 +388,7 @@
           <w:ilvl w:val="0"/>
           <w:numId w:val="1"/>
         </w:numPr>
+        <w:ind w:left="1416" w:hanging="1056"/>
         <w:rPr>
           <w:sz w:val="36"/>
           <w:szCs w:val="36"/>
@@ -446,7 +447,14 @@
           <w:sz w:val="36"/>
           <w:szCs w:val="36"/>
         </w:rPr>
-        <w:t>==’+</w:t>
+        <w:t>==’</w:t>
+      </w:r>
+      <w:r>
+        <w:rPr>
+          <w:sz w:val="36"/>
+          <w:szCs w:val="36"/>
+        </w:rPr>
+        <w:t>*</w:t>
       </w:r>
       <w:proofErr w:type="gramStart"/>
       <w:r>
@@ -1365,7 +1373,7 @@
           <w:sz w:val="36"/>
           <w:szCs w:val="36"/>
         </w:rPr>
-        <w:t>(“nombreDelArchivo.txt</w:t>
+        <w:t>(“nombreDelArchivo.txt”</w:t>
       </w:r>
       <w:proofErr w:type="gramStart"/>
       <w:r>
@@ -1373,9 +1381,30 @@
           <w:sz w:val="36"/>
           <w:szCs w:val="36"/>
         </w:rPr>
-        <w:t>”,*</w:t>
+        <w:t>,</w:t>
+      </w:r>
+      <w:r>
+        <w:rPr>
+          <w:sz w:val="36"/>
+          <w:szCs w:val="36"/>
+        </w:rPr>
+        <w:t>”</w:t>
+      </w:r>
+      <w:r>
+        <w:rPr>
+          <w:sz w:val="36"/>
+          <w:szCs w:val="36"/>
+        </w:rPr>
+        <w:t>*</w:t>
       </w:r>
       <w:proofErr w:type="gramEnd"/>
+      <w:r>
+        <w:rPr>
+          <w:sz w:val="36"/>
+          <w:szCs w:val="36"/>
+        </w:rPr>
+        <w:t>”</w:t>
+      </w:r>
       <w:r>
         <w:rPr>
           <w:sz w:val="36"/>
@@ -2020,39 +2049,7 @@
           <w:sz w:val="36"/>
           <w:szCs w:val="36"/>
         </w:rPr>
-        <w:t xml:space="preserve"> y luego el tipo de señal que quieras mandar, si esto lo combinas con </w:t>
-      </w:r>
-      <w:proofErr w:type="spellStart"/>
-      <w:r>
-        <w:rPr>
-          <w:sz w:val="36"/>
-          <w:szCs w:val="36"/>
-        </w:rPr>
-        <w:t>Signal</w:t>
-      </w:r>
-      <w:proofErr w:type="spellEnd"/>
-      <w:r>
-        <w:rPr>
-          <w:sz w:val="36"/>
-          <w:szCs w:val="36"/>
-        </w:rPr>
-        <w:t xml:space="preserve">, puedes lanzar señales y encima personalizar esas Señales, funciona como </w:t>
-      </w:r>
-      <w:proofErr w:type="gramStart"/>
-      <w:r>
-        <w:rPr>
-          <w:sz w:val="36"/>
-          <w:szCs w:val="36"/>
-        </w:rPr>
-        <w:t>los try</w:t>
-      </w:r>
-      <w:proofErr w:type="gramEnd"/>
-      <w:r>
-        <w:rPr>
-          <w:sz w:val="36"/>
-          <w:szCs w:val="36"/>
-        </w:rPr>
-        <w:t>/catch en java</w:t>
+        <w:t xml:space="preserve"> y luego el tipo de señal que quieras </w:t>
       </w:r>
     </w:p>
     <w:p>
@@ -2067,6 +2064,121 @@
           <w:szCs w:val="36"/>
         </w:rPr>
       </w:pPr>
+      <w:proofErr w:type="spellStart"/>
+      <w:proofErr w:type="gramStart"/>
+      <w:r>
+        <w:rPr>
+          <w:sz w:val="36"/>
+          <w:szCs w:val="36"/>
+        </w:rPr>
+        <w:t>Kill</w:t>
+      </w:r>
+      <w:proofErr w:type="spellEnd"/>
+      <w:r>
+        <w:rPr>
+          <w:sz w:val="36"/>
+          <w:szCs w:val="36"/>
+        </w:rPr>
+        <w:t>(</w:t>
+      </w:r>
+      <w:proofErr w:type="spellStart"/>
+      <w:proofErr w:type="gramEnd"/>
+      <w:r>
+        <w:rPr>
+          <w:sz w:val="36"/>
+          <w:szCs w:val="36"/>
+        </w:rPr>
+        <w:t>pid_t</w:t>
+      </w:r>
+      <w:proofErr w:type="spellEnd"/>
+      <w:r>
+        <w:rPr>
+          <w:sz w:val="36"/>
+          <w:szCs w:val="36"/>
+        </w:rPr>
+        <w:t xml:space="preserve"> </w:t>
+      </w:r>
+      <w:proofErr w:type="spellStart"/>
+      <w:r>
+        <w:rPr>
+          <w:sz w:val="36"/>
+          <w:szCs w:val="36"/>
+        </w:rPr>
+        <w:t>hijoX,señalALanzar</w:t>
+      </w:r>
+      <w:proofErr w:type="spellEnd"/>
+      <w:r>
+        <w:rPr>
+          <w:sz w:val="36"/>
+          <w:szCs w:val="36"/>
+        </w:rPr>
+        <w:t>);</w:t>
+      </w:r>
+    </w:p>
+    <w:p>
+      <w:pPr>
+        <w:pStyle w:val="Prrafodelista"/>
+        <w:numPr>
+          <w:ilvl w:val="2"/>
+          <w:numId w:val="2"/>
+        </w:numPr>
+        <w:rPr>
+          <w:sz w:val="36"/>
+          <w:szCs w:val="36"/>
+        </w:rPr>
+      </w:pPr>
+      <w:r>
+        <w:rPr>
+          <w:sz w:val="36"/>
+          <w:szCs w:val="36"/>
+        </w:rPr>
+        <w:t xml:space="preserve">mandar, si esto lo combinas con </w:t>
+      </w:r>
+      <w:proofErr w:type="spellStart"/>
+      <w:r>
+        <w:rPr>
+          <w:sz w:val="36"/>
+          <w:szCs w:val="36"/>
+        </w:rPr>
+        <w:t>Signal</w:t>
+      </w:r>
+      <w:proofErr w:type="spellEnd"/>
+      <w:r>
+        <w:rPr>
+          <w:sz w:val="36"/>
+          <w:szCs w:val="36"/>
+        </w:rPr>
+        <w:t xml:space="preserve">, puedes lanzar señales y encima personalizar esas Señales, funciona como </w:t>
+      </w:r>
+      <w:proofErr w:type="gramStart"/>
+      <w:r>
+        <w:rPr>
+          <w:sz w:val="36"/>
+          <w:szCs w:val="36"/>
+        </w:rPr>
+        <w:t>los try</w:t>
+      </w:r>
+      <w:proofErr w:type="gramEnd"/>
+      <w:r>
+        <w:rPr>
+          <w:sz w:val="36"/>
+          <w:szCs w:val="36"/>
+        </w:rPr>
+        <w:t>/catch en java</w:t>
+      </w:r>
+    </w:p>
+    <w:p>
+      <w:pPr>
+        <w:pStyle w:val="Prrafodelista"/>
+        <w:numPr>
+          <w:ilvl w:val="2"/>
+          <w:numId w:val="2"/>
+        </w:numPr>
+        <w:rPr>
+          <w:sz w:val="36"/>
+          <w:szCs w:val="36"/>
+        </w:rPr>
+      </w:pPr>
       <w:r>
         <w:rPr>
           <w:sz w:val="36"/>
@@ -2447,11 +2559,2680 @@
     </w:p>
     <w:p>
       <w:pPr>
-        <w:rPr>
-          <w:sz w:val="36"/>
-          <w:szCs w:val="36"/>
-        </w:rPr>
-      </w:pPr>
+        <w:pStyle w:val="Prrafodelista"/>
+        <w:numPr>
+          <w:ilvl w:val="0"/>
+          <w:numId w:val="2"/>
+        </w:numPr>
+        <w:rPr>
+          <w:sz w:val="36"/>
+          <w:szCs w:val="36"/>
+        </w:rPr>
+      </w:pPr>
+      <w:r>
+        <w:rPr>
+          <w:sz w:val="36"/>
+          <w:szCs w:val="36"/>
+        </w:rPr>
+        <w:t>Para ordenar números de mayor a menor, se hace de esta manera:</w:t>
+      </w:r>
+    </w:p>
+    <w:p>
+      <w:pPr>
+        <w:pStyle w:val="Prrafodelista"/>
+        <w:numPr>
+          <w:ilvl w:val="1"/>
+          <w:numId w:val="2"/>
+        </w:numPr>
+        <w:rPr>
+          <w:sz w:val="36"/>
+          <w:szCs w:val="36"/>
+        </w:rPr>
+      </w:pPr>
+      <w:proofErr w:type="spellStart"/>
+      <w:proofErr w:type="gramStart"/>
+      <w:r>
+        <w:rPr>
+          <w:sz w:val="36"/>
+          <w:szCs w:val="36"/>
+        </w:rPr>
+        <w:lastRenderedPageBreak/>
+        <w:t>Qsort</w:t>
+      </w:r>
+      <w:proofErr w:type="spellEnd"/>
+      <w:r>
+        <w:rPr>
+          <w:sz w:val="36"/>
+          <w:szCs w:val="36"/>
+        </w:rPr>
+        <w:t>(</w:t>
+      </w:r>
+      <w:proofErr w:type="gramEnd"/>
+      <w:r>
+        <w:rPr>
+          <w:sz w:val="36"/>
+          <w:szCs w:val="36"/>
+        </w:rPr>
+        <w:t xml:space="preserve">array de números, tamaño del array, </w:t>
+      </w:r>
+      <w:proofErr w:type="spellStart"/>
+      <w:r>
+        <w:rPr>
+          <w:sz w:val="36"/>
+          <w:szCs w:val="36"/>
+        </w:rPr>
+        <w:t>sizeof</w:t>
+      </w:r>
+      <w:proofErr w:type="spellEnd"/>
+      <w:r>
+        <w:rPr>
+          <w:sz w:val="36"/>
+          <w:szCs w:val="36"/>
+        </w:rPr>
+        <w:t>(</w:t>
+      </w:r>
+      <w:proofErr w:type="spellStart"/>
+      <w:r>
+        <w:rPr>
+          <w:sz w:val="36"/>
+          <w:szCs w:val="36"/>
+        </w:rPr>
+        <w:t>int</w:t>
+      </w:r>
+      <w:proofErr w:type="spellEnd"/>
+      <w:r>
+        <w:rPr>
+          <w:sz w:val="36"/>
+          <w:szCs w:val="36"/>
+        </w:rPr>
+        <w:t xml:space="preserve">), función comparar </w:t>
+      </w:r>
+      <w:proofErr w:type="spellStart"/>
+      <w:r>
+        <w:rPr>
+          <w:sz w:val="36"/>
+          <w:szCs w:val="36"/>
+        </w:rPr>
+        <w:t>numeros</w:t>
+      </w:r>
+      <w:proofErr w:type="spellEnd"/>
+      <w:r>
+        <w:rPr>
+          <w:sz w:val="36"/>
+          <w:szCs w:val="36"/>
+        </w:rPr>
+        <w:t>);</w:t>
+      </w:r>
+    </w:p>
+    <w:p>
+      <w:pPr>
+        <w:pStyle w:val="Ttulo"/>
+        <w:ind w:left="360"/>
+        <w:jc w:val="center"/>
+        <w:rPr>
+          <w:b/>
+          <w:bCs/>
+          <w:u w:val="single"/>
+        </w:rPr>
+      </w:pPr>
+      <w:r>
+        <w:rPr>
+          <w:b/>
+          <w:bCs/>
+          <w:u w:val="single"/>
+        </w:rPr>
+        <w:t>Funciones</w:t>
+      </w:r>
+    </w:p>
+    <w:p>
+      <w:pPr>
+        <w:pStyle w:val="Prrafodelista"/>
+        <w:numPr>
+          <w:ilvl w:val="0"/>
+          <w:numId w:val="2"/>
+        </w:numPr>
+        <w:shd w:val="clear" w:color="auto" w:fill="1F1F1F"/>
+        <w:spacing w:after="0" w:line="285" w:lineRule="atLeast"/>
+        <w:rPr>
+          <w:rFonts w:ascii="Courier New" w:eastAsia="Times New Roman" w:hAnsi="Courier New" w:cs="Courier New"/>
+          <w:color w:val="CCCCCC"/>
+          <w:sz w:val="21"/>
+          <w:szCs w:val="21"/>
+          <w:lang w:eastAsia="es-ES"/>
+        </w:rPr>
+      </w:pPr>
+      <w:proofErr w:type="spellStart"/>
+      <w:r>
+        <w:rPr>
+          <w:rFonts w:ascii="Courier New" w:eastAsia="Times New Roman" w:hAnsi="Courier New" w:cs="Courier New"/>
+          <w:color w:val="569CD6"/>
+          <w:sz w:val="21"/>
+          <w:szCs w:val="21"/>
+          <w:lang w:eastAsia="es-ES"/>
+        </w:rPr>
+        <w:t>int</w:t>
+      </w:r>
+      <w:proofErr w:type="spellEnd"/>
+      <w:r>
+        <w:rPr>
+          <w:rFonts w:ascii="Courier New" w:eastAsia="Times New Roman" w:hAnsi="Courier New" w:cs="Courier New"/>
+          <w:color w:val="CCCCCC"/>
+          <w:sz w:val="21"/>
+          <w:szCs w:val="21"/>
+          <w:lang w:eastAsia="es-ES"/>
+        </w:rPr>
+        <w:t xml:space="preserve"> </w:t>
+      </w:r>
+      <w:proofErr w:type="spellStart"/>
+      <w:proofErr w:type="gramStart"/>
+      <w:r>
+        <w:rPr>
+          <w:rFonts w:ascii="Courier New" w:eastAsia="Times New Roman" w:hAnsi="Courier New" w:cs="Courier New"/>
+          <w:color w:val="DCDCAA"/>
+          <w:sz w:val="21"/>
+          <w:szCs w:val="21"/>
+          <w:lang w:eastAsia="es-ES"/>
+        </w:rPr>
+        <w:t>compararNumeros</w:t>
+      </w:r>
+      <w:proofErr w:type="spellEnd"/>
+      <w:r>
+        <w:rPr>
+          <w:rFonts w:ascii="Courier New" w:eastAsia="Times New Roman" w:hAnsi="Courier New" w:cs="Courier New"/>
+          <w:color w:val="CCCCCC"/>
+          <w:sz w:val="21"/>
+          <w:szCs w:val="21"/>
+          <w:lang w:eastAsia="es-ES"/>
+        </w:rPr>
+        <w:t>(</w:t>
+      </w:r>
+      <w:proofErr w:type="spellStart"/>
+      <w:proofErr w:type="gramEnd"/>
+      <w:r>
+        <w:rPr>
+          <w:rFonts w:ascii="Courier New" w:eastAsia="Times New Roman" w:hAnsi="Courier New" w:cs="Courier New"/>
+          <w:color w:val="569CD6"/>
+          <w:sz w:val="21"/>
+          <w:szCs w:val="21"/>
+          <w:lang w:eastAsia="es-ES"/>
+        </w:rPr>
+        <w:t>const</w:t>
+      </w:r>
+      <w:proofErr w:type="spellEnd"/>
+      <w:r>
+        <w:rPr>
+          <w:rFonts w:ascii="Courier New" w:eastAsia="Times New Roman" w:hAnsi="Courier New" w:cs="Courier New"/>
+          <w:color w:val="CCCCCC"/>
+          <w:sz w:val="21"/>
+          <w:szCs w:val="21"/>
+          <w:lang w:eastAsia="es-ES"/>
+        </w:rPr>
+        <w:t xml:space="preserve"> </w:t>
+      </w:r>
+      <w:proofErr w:type="spellStart"/>
+      <w:r>
+        <w:rPr>
+          <w:rFonts w:ascii="Courier New" w:eastAsia="Times New Roman" w:hAnsi="Courier New" w:cs="Courier New"/>
+          <w:color w:val="569CD6"/>
+          <w:sz w:val="21"/>
+          <w:szCs w:val="21"/>
+          <w:lang w:eastAsia="es-ES"/>
+        </w:rPr>
+        <w:t>void</w:t>
+      </w:r>
+      <w:proofErr w:type="spellEnd"/>
+      <w:r>
+        <w:rPr>
+          <w:rFonts w:ascii="Courier New" w:eastAsia="Times New Roman" w:hAnsi="Courier New" w:cs="Courier New"/>
+          <w:color w:val="CCCCCC"/>
+          <w:sz w:val="21"/>
+          <w:szCs w:val="21"/>
+          <w:lang w:eastAsia="es-ES"/>
+        </w:rPr>
+        <w:t xml:space="preserve"> </w:t>
+      </w:r>
+      <w:r>
+        <w:rPr>
+          <w:rFonts w:ascii="Courier New" w:eastAsia="Times New Roman" w:hAnsi="Courier New" w:cs="Courier New"/>
+          <w:color w:val="D4D4D4"/>
+          <w:sz w:val="21"/>
+          <w:szCs w:val="21"/>
+          <w:lang w:eastAsia="es-ES"/>
+        </w:rPr>
+        <w:t>*</w:t>
+      </w:r>
+      <w:r>
+        <w:rPr>
+          <w:rFonts w:ascii="Courier New" w:eastAsia="Times New Roman" w:hAnsi="Courier New" w:cs="Courier New"/>
+          <w:color w:val="9CDCFE"/>
+          <w:sz w:val="21"/>
+          <w:szCs w:val="21"/>
+          <w:lang w:eastAsia="es-ES"/>
+        </w:rPr>
+        <w:t>a</w:t>
+      </w:r>
+      <w:r>
+        <w:rPr>
+          <w:rFonts w:ascii="Courier New" w:eastAsia="Times New Roman" w:hAnsi="Courier New" w:cs="Courier New"/>
+          <w:color w:val="CCCCCC"/>
+          <w:sz w:val="21"/>
+          <w:szCs w:val="21"/>
+          <w:lang w:eastAsia="es-ES"/>
+        </w:rPr>
+        <w:t xml:space="preserve">, </w:t>
+      </w:r>
+      <w:proofErr w:type="spellStart"/>
+      <w:r>
+        <w:rPr>
+          <w:rFonts w:ascii="Courier New" w:eastAsia="Times New Roman" w:hAnsi="Courier New" w:cs="Courier New"/>
+          <w:color w:val="569CD6"/>
+          <w:sz w:val="21"/>
+          <w:szCs w:val="21"/>
+          <w:lang w:eastAsia="es-ES"/>
+        </w:rPr>
+        <w:t>const</w:t>
+      </w:r>
+      <w:proofErr w:type="spellEnd"/>
+      <w:r>
+        <w:rPr>
+          <w:rFonts w:ascii="Courier New" w:eastAsia="Times New Roman" w:hAnsi="Courier New" w:cs="Courier New"/>
+          <w:color w:val="CCCCCC"/>
+          <w:sz w:val="21"/>
+          <w:szCs w:val="21"/>
+          <w:lang w:eastAsia="es-ES"/>
+        </w:rPr>
+        <w:t xml:space="preserve"> </w:t>
+      </w:r>
+      <w:proofErr w:type="spellStart"/>
+      <w:r>
+        <w:rPr>
+          <w:rFonts w:ascii="Courier New" w:eastAsia="Times New Roman" w:hAnsi="Courier New" w:cs="Courier New"/>
+          <w:color w:val="569CD6"/>
+          <w:sz w:val="21"/>
+          <w:szCs w:val="21"/>
+          <w:lang w:eastAsia="es-ES"/>
+        </w:rPr>
+        <w:t>void</w:t>
+      </w:r>
+      <w:proofErr w:type="spellEnd"/>
+      <w:r>
+        <w:rPr>
+          <w:rFonts w:ascii="Courier New" w:eastAsia="Times New Roman" w:hAnsi="Courier New" w:cs="Courier New"/>
+          <w:color w:val="CCCCCC"/>
+          <w:sz w:val="21"/>
+          <w:szCs w:val="21"/>
+          <w:lang w:eastAsia="es-ES"/>
+        </w:rPr>
+        <w:t xml:space="preserve"> </w:t>
+      </w:r>
+      <w:r>
+        <w:rPr>
+          <w:rFonts w:ascii="Courier New" w:eastAsia="Times New Roman" w:hAnsi="Courier New" w:cs="Courier New"/>
+          <w:color w:val="D4D4D4"/>
+          <w:sz w:val="21"/>
+          <w:szCs w:val="21"/>
+          <w:lang w:eastAsia="es-ES"/>
+        </w:rPr>
+        <w:t>*</w:t>
+      </w:r>
+      <w:r>
+        <w:rPr>
+          <w:rFonts w:ascii="Courier New" w:eastAsia="Times New Roman" w:hAnsi="Courier New" w:cs="Courier New"/>
+          <w:color w:val="9CDCFE"/>
+          <w:sz w:val="21"/>
+          <w:szCs w:val="21"/>
+          <w:lang w:eastAsia="es-ES"/>
+        </w:rPr>
+        <w:t>b</w:t>
+      </w:r>
+      <w:r>
+        <w:rPr>
+          <w:rFonts w:ascii="Courier New" w:eastAsia="Times New Roman" w:hAnsi="Courier New" w:cs="Courier New"/>
+          <w:color w:val="CCCCCC"/>
+          <w:sz w:val="21"/>
+          <w:szCs w:val="21"/>
+          <w:lang w:eastAsia="es-ES"/>
+        </w:rPr>
+        <w:t>) {</w:t>
+      </w:r>
+    </w:p>
+    <w:p>
+      <w:pPr>
+        <w:pStyle w:val="Prrafodelista"/>
+        <w:numPr>
+          <w:ilvl w:val="0"/>
+          <w:numId w:val="2"/>
+        </w:numPr>
+        <w:shd w:val="clear" w:color="auto" w:fill="1F1F1F"/>
+        <w:spacing w:after="0" w:line="285" w:lineRule="atLeast"/>
+        <w:rPr>
+          <w:rFonts w:ascii="Courier New" w:eastAsia="Times New Roman" w:hAnsi="Courier New" w:cs="Courier New"/>
+          <w:color w:val="CCCCCC"/>
+          <w:sz w:val="21"/>
+          <w:szCs w:val="21"/>
+          <w:lang w:eastAsia="es-ES"/>
+        </w:rPr>
+      </w:pPr>
+      <w:r>
+        <w:rPr>
+          <w:rFonts w:ascii="Courier New" w:eastAsia="Times New Roman" w:hAnsi="Courier New" w:cs="Courier New"/>
+          <w:color w:val="CCCCCC"/>
+          <w:sz w:val="21"/>
+          <w:szCs w:val="21"/>
+          <w:lang w:eastAsia="es-ES"/>
+        </w:rPr>
+        <w:t xml:space="preserve">    </w:t>
+      </w:r>
+      <w:proofErr w:type="spellStart"/>
+      <w:r>
+        <w:rPr>
+          <w:rFonts w:ascii="Courier New" w:eastAsia="Times New Roman" w:hAnsi="Courier New" w:cs="Courier New"/>
+          <w:color w:val="C586C0"/>
+          <w:sz w:val="21"/>
+          <w:szCs w:val="21"/>
+          <w:lang w:eastAsia="es-ES"/>
+        </w:rPr>
+        <w:t>return</w:t>
+      </w:r>
+      <w:proofErr w:type="spellEnd"/>
+      <w:r>
+        <w:rPr>
+          <w:rFonts w:ascii="Courier New" w:eastAsia="Times New Roman" w:hAnsi="Courier New" w:cs="Courier New"/>
+          <w:color w:val="CCCCCC"/>
+          <w:sz w:val="21"/>
+          <w:szCs w:val="21"/>
+          <w:lang w:eastAsia="es-ES"/>
+        </w:rPr>
+        <w:t xml:space="preserve"> (</w:t>
+      </w:r>
+      <w:r>
+        <w:rPr>
+          <w:rFonts w:ascii="Courier New" w:eastAsia="Times New Roman" w:hAnsi="Courier New" w:cs="Courier New"/>
+          <w:color w:val="D4D4D4"/>
+          <w:sz w:val="21"/>
+          <w:szCs w:val="21"/>
+          <w:lang w:eastAsia="es-ES"/>
+        </w:rPr>
+        <w:t>*</w:t>
+      </w:r>
+      <w:r>
+        <w:rPr>
+          <w:rFonts w:ascii="Courier New" w:eastAsia="Times New Roman" w:hAnsi="Courier New" w:cs="Courier New"/>
+          <w:color w:val="CCCCCC"/>
+          <w:sz w:val="21"/>
+          <w:szCs w:val="21"/>
+          <w:lang w:eastAsia="es-ES"/>
+        </w:rPr>
+        <w:t>(</w:t>
+      </w:r>
+      <w:proofErr w:type="spellStart"/>
+      <w:r>
+        <w:rPr>
+          <w:rFonts w:ascii="Courier New" w:eastAsia="Times New Roman" w:hAnsi="Courier New" w:cs="Courier New"/>
+          <w:color w:val="569CD6"/>
+          <w:sz w:val="21"/>
+          <w:szCs w:val="21"/>
+          <w:lang w:eastAsia="es-ES"/>
+        </w:rPr>
+        <w:t>int</w:t>
+      </w:r>
+      <w:proofErr w:type="spellEnd"/>
+      <w:r>
+        <w:rPr>
+          <w:rFonts w:ascii="Courier New" w:eastAsia="Times New Roman" w:hAnsi="Courier New" w:cs="Courier New"/>
+          <w:color w:val="CCCCCC"/>
+          <w:sz w:val="21"/>
+          <w:szCs w:val="21"/>
+          <w:lang w:eastAsia="es-ES"/>
+        </w:rPr>
+        <w:t xml:space="preserve"> </w:t>
+      </w:r>
+      <w:proofErr w:type="gramStart"/>
+      <w:r>
+        <w:rPr>
+          <w:rFonts w:ascii="Courier New" w:eastAsia="Times New Roman" w:hAnsi="Courier New" w:cs="Courier New"/>
+          <w:color w:val="D4D4D4"/>
+          <w:sz w:val="21"/>
+          <w:szCs w:val="21"/>
+          <w:lang w:eastAsia="es-ES"/>
+        </w:rPr>
+        <w:t>*</w:t>
+      </w:r>
+      <w:r>
+        <w:rPr>
+          <w:rFonts w:ascii="Courier New" w:eastAsia="Times New Roman" w:hAnsi="Courier New" w:cs="Courier New"/>
+          <w:color w:val="CCCCCC"/>
+          <w:sz w:val="21"/>
+          <w:szCs w:val="21"/>
+          <w:lang w:eastAsia="es-ES"/>
+        </w:rPr>
+        <w:t>)</w:t>
+      </w:r>
+      <w:r>
+        <w:rPr>
+          <w:rFonts w:ascii="Courier New" w:eastAsia="Times New Roman" w:hAnsi="Courier New" w:cs="Courier New"/>
+          <w:color w:val="9CDCFE"/>
+          <w:sz w:val="21"/>
+          <w:szCs w:val="21"/>
+          <w:lang w:eastAsia="es-ES"/>
+        </w:rPr>
+        <w:t>b</w:t>
+      </w:r>
+      <w:proofErr w:type="gramEnd"/>
+      <w:r>
+        <w:rPr>
+          <w:rFonts w:ascii="Courier New" w:eastAsia="Times New Roman" w:hAnsi="Courier New" w:cs="Courier New"/>
+          <w:color w:val="CCCCCC"/>
+          <w:sz w:val="21"/>
+          <w:szCs w:val="21"/>
+          <w:lang w:eastAsia="es-ES"/>
+        </w:rPr>
+        <w:t xml:space="preserve"> </w:t>
+      </w:r>
+      <w:r>
+        <w:rPr>
+          <w:rFonts w:ascii="Courier New" w:eastAsia="Times New Roman" w:hAnsi="Courier New" w:cs="Courier New"/>
+          <w:color w:val="D4D4D4"/>
+          <w:sz w:val="21"/>
+          <w:szCs w:val="21"/>
+          <w:lang w:eastAsia="es-ES"/>
+        </w:rPr>
+        <w:t>-</w:t>
+      </w:r>
+      <w:r>
+        <w:rPr>
+          <w:rFonts w:ascii="Courier New" w:eastAsia="Times New Roman" w:hAnsi="Courier New" w:cs="Courier New"/>
+          <w:color w:val="CCCCCC"/>
+          <w:sz w:val="21"/>
+          <w:szCs w:val="21"/>
+          <w:lang w:eastAsia="es-ES"/>
+        </w:rPr>
+        <w:t xml:space="preserve"> </w:t>
+      </w:r>
+      <w:r>
+        <w:rPr>
+          <w:rFonts w:ascii="Courier New" w:eastAsia="Times New Roman" w:hAnsi="Courier New" w:cs="Courier New"/>
+          <w:color w:val="D4D4D4"/>
+          <w:sz w:val="21"/>
+          <w:szCs w:val="21"/>
+          <w:lang w:eastAsia="es-ES"/>
+        </w:rPr>
+        <w:t>*</w:t>
+      </w:r>
+      <w:r>
+        <w:rPr>
+          <w:rFonts w:ascii="Courier New" w:eastAsia="Times New Roman" w:hAnsi="Courier New" w:cs="Courier New"/>
+          <w:color w:val="CCCCCC"/>
+          <w:sz w:val="21"/>
+          <w:szCs w:val="21"/>
+          <w:lang w:eastAsia="es-ES"/>
+        </w:rPr>
+        <w:t>(</w:t>
+      </w:r>
+      <w:proofErr w:type="spellStart"/>
+      <w:r>
+        <w:rPr>
+          <w:rFonts w:ascii="Courier New" w:eastAsia="Times New Roman" w:hAnsi="Courier New" w:cs="Courier New"/>
+          <w:color w:val="569CD6"/>
+          <w:sz w:val="21"/>
+          <w:szCs w:val="21"/>
+          <w:lang w:eastAsia="es-ES"/>
+        </w:rPr>
+        <w:t>int</w:t>
+      </w:r>
+      <w:proofErr w:type="spellEnd"/>
+      <w:r>
+        <w:rPr>
+          <w:rFonts w:ascii="Courier New" w:eastAsia="Times New Roman" w:hAnsi="Courier New" w:cs="Courier New"/>
+          <w:color w:val="CCCCCC"/>
+          <w:sz w:val="21"/>
+          <w:szCs w:val="21"/>
+          <w:lang w:eastAsia="es-ES"/>
+        </w:rPr>
+        <w:t xml:space="preserve"> </w:t>
+      </w:r>
+      <w:r>
+        <w:rPr>
+          <w:rFonts w:ascii="Courier New" w:eastAsia="Times New Roman" w:hAnsi="Courier New" w:cs="Courier New"/>
+          <w:color w:val="D4D4D4"/>
+          <w:sz w:val="21"/>
+          <w:szCs w:val="21"/>
+          <w:lang w:eastAsia="es-ES"/>
+        </w:rPr>
+        <w:t>*</w:t>
+      </w:r>
+      <w:r>
+        <w:rPr>
+          <w:rFonts w:ascii="Courier New" w:eastAsia="Times New Roman" w:hAnsi="Courier New" w:cs="Courier New"/>
+          <w:color w:val="CCCCCC"/>
+          <w:sz w:val="21"/>
+          <w:szCs w:val="21"/>
+          <w:lang w:eastAsia="es-ES"/>
+        </w:rPr>
+        <w:t>)</w:t>
+      </w:r>
+      <w:r>
+        <w:rPr>
+          <w:rFonts w:ascii="Courier New" w:eastAsia="Times New Roman" w:hAnsi="Courier New" w:cs="Courier New"/>
+          <w:color w:val="9CDCFE"/>
+          <w:sz w:val="21"/>
+          <w:szCs w:val="21"/>
+          <w:lang w:eastAsia="es-ES"/>
+        </w:rPr>
+        <w:t>a</w:t>
+      </w:r>
+      <w:r>
+        <w:rPr>
+          <w:rFonts w:ascii="Courier New" w:eastAsia="Times New Roman" w:hAnsi="Courier New" w:cs="Courier New"/>
+          <w:color w:val="CCCCCC"/>
+          <w:sz w:val="21"/>
+          <w:szCs w:val="21"/>
+          <w:lang w:eastAsia="es-ES"/>
+        </w:rPr>
+        <w:t>);</w:t>
+      </w:r>
+    </w:p>
+    <w:p>
+      <w:pPr>
+        <w:pStyle w:val="Prrafodelista"/>
+        <w:numPr>
+          <w:ilvl w:val="0"/>
+          <w:numId w:val="2"/>
+        </w:numPr>
+        <w:shd w:val="clear" w:color="auto" w:fill="1F1F1F"/>
+        <w:spacing w:after="0" w:line="285" w:lineRule="atLeast"/>
+        <w:rPr>
+          <w:rFonts w:ascii="Courier New" w:eastAsia="Times New Roman" w:hAnsi="Courier New" w:cs="Courier New"/>
+          <w:color w:val="CCCCCC"/>
+          <w:sz w:val="21"/>
+          <w:szCs w:val="21"/>
+          <w:lang w:eastAsia="es-ES"/>
+        </w:rPr>
+      </w:pPr>
+      <w:r>
+        <w:rPr>
+          <w:rFonts w:ascii="Courier New" w:eastAsia="Times New Roman" w:hAnsi="Courier New" w:cs="Courier New"/>
+          <w:color w:val="CCCCCC"/>
+          <w:sz w:val="21"/>
+          <w:szCs w:val="21"/>
+          <w:lang w:eastAsia="es-ES"/>
+        </w:rPr>
+        <w:t>}</w:t>
+      </w:r>
+    </w:p>
+    <w:p>
+      <w:pPr>
+        <w:pStyle w:val="Prrafodelista"/>
+        <w:numPr>
+          <w:ilvl w:val="0"/>
+          <w:numId w:val="2"/>
+        </w:numPr>
+        <w:shd w:val="clear" w:color="auto" w:fill="1F1F1F"/>
+        <w:spacing w:after="0" w:line="285" w:lineRule="atLeast"/>
+        <w:rPr>
+          <w:rFonts w:ascii="Courier New" w:eastAsia="Times New Roman" w:hAnsi="Courier New" w:cs="Courier New"/>
+          <w:color w:val="CCCCCC"/>
+          <w:sz w:val="21"/>
+          <w:szCs w:val="21"/>
+          <w:lang w:eastAsia="es-ES"/>
+        </w:rPr>
+      </w:pPr>
+    </w:p>
+    <w:p>
+      <w:pPr>
+        <w:shd w:val="clear" w:color="auto" w:fill="1F1F1F"/>
+        <w:spacing w:after="0" w:line="285" w:lineRule="atLeast"/>
+        <w:rPr>
+          <w:rFonts w:ascii="Courier New" w:eastAsia="Times New Roman" w:hAnsi="Courier New" w:cs="Courier New"/>
+          <w:color w:val="CCCCCC"/>
+          <w:sz w:val="21"/>
+          <w:szCs w:val="21"/>
+          <w:lang w:eastAsia="es-ES"/>
+        </w:rPr>
+      </w:pPr>
+      <w:proofErr w:type="spellStart"/>
+      <w:r>
+        <w:rPr>
+          <w:rFonts w:ascii="Courier New" w:eastAsia="Times New Roman" w:hAnsi="Courier New" w:cs="Courier New"/>
+          <w:color w:val="569CD6"/>
+          <w:sz w:val="21"/>
+          <w:szCs w:val="21"/>
+          <w:lang w:eastAsia="es-ES"/>
+        </w:rPr>
+        <w:t>int</w:t>
+      </w:r>
+      <w:proofErr w:type="spellEnd"/>
+      <w:r>
+        <w:rPr>
+          <w:rFonts w:ascii="Courier New" w:eastAsia="Times New Roman" w:hAnsi="Courier New" w:cs="Courier New"/>
+          <w:color w:val="CCCCCC"/>
+          <w:sz w:val="21"/>
+          <w:szCs w:val="21"/>
+          <w:lang w:eastAsia="es-ES"/>
+        </w:rPr>
+        <w:t xml:space="preserve"> </w:t>
+      </w:r>
+      <w:proofErr w:type="spellStart"/>
+      <w:proofErr w:type="gramStart"/>
+      <w:r>
+        <w:rPr>
+          <w:rFonts w:ascii="Courier New" w:eastAsia="Times New Roman" w:hAnsi="Courier New" w:cs="Courier New"/>
+          <w:color w:val="DCDCAA"/>
+          <w:sz w:val="21"/>
+          <w:szCs w:val="21"/>
+          <w:lang w:eastAsia="es-ES"/>
+        </w:rPr>
+        <w:t>esPrimo</w:t>
+      </w:r>
+      <w:proofErr w:type="spellEnd"/>
+      <w:r>
+        <w:rPr>
+          <w:rFonts w:ascii="Courier New" w:eastAsia="Times New Roman" w:hAnsi="Courier New" w:cs="Courier New"/>
+          <w:color w:val="CCCCCC"/>
+          <w:sz w:val="21"/>
+          <w:szCs w:val="21"/>
+          <w:lang w:eastAsia="es-ES"/>
+        </w:rPr>
+        <w:t>(</w:t>
+      </w:r>
+      <w:proofErr w:type="spellStart"/>
+      <w:proofErr w:type="gramEnd"/>
+      <w:r>
+        <w:rPr>
+          <w:rFonts w:ascii="Courier New" w:eastAsia="Times New Roman" w:hAnsi="Courier New" w:cs="Courier New"/>
+          <w:color w:val="569CD6"/>
+          <w:sz w:val="21"/>
+          <w:szCs w:val="21"/>
+          <w:lang w:eastAsia="es-ES"/>
+        </w:rPr>
+        <w:t>int</w:t>
+      </w:r>
+      <w:proofErr w:type="spellEnd"/>
+      <w:r>
+        <w:rPr>
+          <w:rFonts w:ascii="Courier New" w:eastAsia="Times New Roman" w:hAnsi="Courier New" w:cs="Courier New"/>
+          <w:color w:val="CCCCCC"/>
+          <w:sz w:val="21"/>
+          <w:szCs w:val="21"/>
+          <w:lang w:eastAsia="es-ES"/>
+        </w:rPr>
+        <w:t xml:space="preserve"> </w:t>
+      </w:r>
+      <w:proofErr w:type="spellStart"/>
+      <w:r>
+        <w:rPr>
+          <w:rFonts w:ascii="Courier New" w:eastAsia="Times New Roman" w:hAnsi="Courier New" w:cs="Courier New"/>
+          <w:color w:val="9CDCFE"/>
+          <w:sz w:val="21"/>
+          <w:szCs w:val="21"/>
+          <w:lang w:eastAsia="es-ES"/>
+        </w:rPr>
+        <w:t>num</w:t>
+      </w:r>
+      <w:proofErr w:type="spellEnd"/>
+      <w:r>
+        <w:rPr>
+          <w:rFonts w:ascii="Courier New" w:eastAsia="Times New Roman" w:hAnsi="Courier New" w:cs="Courier New"/>
+          <w:color w:val="CCCCCC"/>
+          <w:sz w:val="21"/>
+          <w:szCs w:val="21"/>
+          <w:lang w:eastAsia="es-ES"/>
+        </w:rPr>
+        <w:t>) {</w:t>
+      </w:r>
+    </w:p>
+    <w:p>
+      <w:pPr>
+        <w:shd w:val="clear" w:color="auto" w:fill="1F1F1F"/>
+        <w:spacing w:after="0" w:line="285" w:lineRule="atLeast"/>
+        <w:rPr>
+          <w:rFonts w:ascii="Courier New" w:eastAsia="Times New Roman" w:hAnsi="Courier New" w:cs="Courier New"/>
+          <w:color w:val="CCCCCC"/>
+          <w:sz w:val="21"/>
+          <w:szCs w:val="21"/>
+          <w:lang w:eastAsia="es-ES"/>
+        </w:rPr>
+      </w:pPr>
+      <w:r>
+        <w:rPr>
+          <w:rFonts w:ascii="Courier New" w:eastAsia="Times New Roman" w:hAnsi="Courier New" w:cs="Courier New"/>
+          <w:color w:val="CCCCCC"/>
+          <w:sz w:val="21"/>
+          <w:szCs w:val="21"/>
+          <w:lang w:eastAsia="es-ES"/>
+        </w:rPr>
+        <w:t xml:space="preserve">    </w:t>
+      </w:r>
+      <w:proofErr w:type="spellStart"/>
+      <w:r>
+        <w:rPr>
+          <w:rFonts w:ascii="Courier New" w:eastAsia="Times New Roman" w:hAnsi="Courier New" w:cs="Courier New"/>
+          <w:color w:val="C586C0"/>
+          <w:sz w:val="21"/>
+          <w:szCs w:val="21"/>
+          <w:lang w:eastAsia="es-ES"/>
+        </w:rPr>
+        <w:t>if</w:t>
+      </w:r>
+      <w:proofErr w:type="spellEnd"/>
+      <w:r>
+        <w:rPr>
+          <w:rFonts w:ascii="Courier New" w:eastAsia="Times New Roman" w:hAnsi="Courier New" w:cs="Courier New"/>
+          <w:color w:val="CCCCCC"/>
+          <w:sz w:val="21"/>
+          <w:szCs w:val="21"/>
+          <w:lang w:eastAsia="es-ES"/>
+        </w:rPr>
+        <w:t xml:space="preserve"> (</w:t>
+      </w:r>
+      <w:proofErr w:type="spellStart"/>
+      <w:r>
+        <w:rPr>
+          <w:rFonts w:ascii="Courier New" w:eastAsia="Times New Roman" w:hAnsi="Courier New" w:cs="Courier New"/>
+          <w:color w:val="9CDCFE"/>
+          <w:sz w:val="21"/>
+          <w:szCs w:val="21"/>
+          <w:lang w:eastAsia="es-ES"/>
+        </w:rPr>
+        <w:t>num</w:t>
+      </w:r>
+      <w:proofErr w:type="spellEnd"/>
+      <w:r>
+        <w:rPr>
+          <w:rFonts w:ascii="Courier New" w:eastAsia="Times New Roman" w:hAnsi="Courier New" w:cs="Courier New"/>
+          <w:color w:val="CCCCCC"/>
+          <w:sz w:val="21"/>
+          <w:szCs w:val="21"/>
+          <w:lang w:eastAsia="es-ES"/>
+        </w:rPr>
+        <w:t xml:space="preserve"> </w:t>
+      </w:r>
+      <w:r>
+        <w:rPr>
+          <w:rFonts w:ascii="Courier New" w:eastAsia="Times New Roman" w:hAnsi="Courier New" w:cs="Courier New"/>
+          <w:color w:val="D4D4D4"/>
+          <w:sz w:val="21"/>
+          <w:szCs w:val="21"/>
+          <w:lang w:eastAsia="es-ES"/>
+        </w:rPr>
+        <w:t>&lt;</w:t>
+      </w:r>
+      <w:r>
+        <w:rPr>
+          <w:rFonts w:ascii="Courier New" w:eastAsia="Times New Roman" w:hAnsi="Courier New" w:cs="Courier New"/>
+          <w:color w:val="CCCCCC"/>
+          <w:sz w:val="21"/>
+          <w:szCs w:val="21"/>
+          <w:lang w:eastAsia="es-ES"/>
+        </w:rPr>
+        <w:t xml:space="preserve"> </w:t>
+      </w:r>
+      <w:r>
+        <w:rPr>
+          <w:rFonts w:ascii="Courier New" w:eastAsia="Times New Roman" w:hAnsi="Courier New" w:cs="Courier New"/>
+          <w:color w:val="B5CEA8"/>
+          <w:sz w:val="21"/>
+          <w:szCs w:val="21"/>
+          <w:lang w:eastAsia="es-ES"/>
+        </w:rPr>
+        <w:t>2</w:t>
+      </w:r>
+      <w:r>
+        <w:rPr>
+          <w:rFonts w:ascii="Courier New" w:eastAsia="Times New Roman" w:hAnsi="Courier New" w:cs="Courier New"/>
+          <w:color w:val="CCCCCC"/>
+          <w:sz w:val="21"/>
+          <w:szCs w:val="21"/>
+          <w:lang w:eastAsia="es-ES"/>
+        </w:rPr>
+        <w:t xml:space="preserve">) </w:t>
+      </w:r>
+      <w:proofErr w:type="spellStart"/>
+      <w:r>
+        <w:rPr>
+          <w:rFonts w:ascii="Courier New" w:eastAsia="Times New Roman" w:hAnsi="Courier New" w:cs="Courier New"/>
+          <w:color w:val="C586C0"/>
+          <w:sz w:val="21"/>
+          <w:szCs w:val="21"/>
+          <w:lang w:eastAsia="es-ES"/>
+        </w:rPr>
+        <w:t>return</w:t>
+      </w:r>
+      <w:proofErr w:type="spellEnd"/>
+      <w:r>
+        <w:rPr>
+          <w:rFonts w:ascii="Courier New" w:eastAsia="Times New Roman" w:hAnsi="Courier New" w:cs="Courier New"/>
+          <w:color w:val="CCCCCC"/>
+          <w:sz w:val="21"/>
+          <w:szCs w:val="21"/>
+          <w:lang w:eastAsia="es-ES"/>
+        </w:rPr>
+        <w:t xml:space="preserve"> </w:t>
+      </w:r>
+      <w:r>
+        <w:rPr>
+          <w:rFonts w:ascii="Courier New" w:eastAsia="Times New Roman" w:hAnsi="Courier New" w:cs="Courier New"/>
+          <w:color w:val="B5CEA8"/>
+          <w:sz w:val="21"/>
+          <w:szCs w:val="21"/>
+          <w:lang w:eastAsia="es-ES"/>
+        </w:rPr>
+        <w:t>0</w:t>
+      </w:r>
+      <w:r>
+        <w:rPr>
+          <w:rFonts w:ascii="Courier New" w:eastAsia="Times New Roman" w:hAnsi="Courier New" w:cs="Courier New"/>
+          <w:color w:val="CCCCCC"/>
+          <w:sz w:val="21"/>
+          <w:szCs w:val="21"/>
+          <w:lang w:eastAsia="es-ES"/>
+        </w:rPr>
+        <w:t>;</w:t>
+      </w:r>
+    </w:p>
+    <w:p>
+      <w:pPr>
+        <w:shd w:val="clear" w:color="auto" w:fill="1F1F1F"/>
+        <w:spacing w:after="0" w:line="285" w:lineRule="atLeast"/>
+        <w:rPr>
+          <w:rFonts w:ascii="Courier New" w:eastAsia="Times New Roman" w:hAnsi="Courier New" w:cs="Courier New"/>
+          <w:color w:val="CCCCCC"/>
+          <w:sz w:val="21"/>
+          <w:szCs w:val="21"/>
+          <w:lang w:eastAsia="es-ES"/>
+        </w:rPr>
+      </w:pPr>
+      <w:r>
+        <w:rPr>
+          <w:rFonts w:ascii="Courier New" w:eastAsia="Times New Roman" w:hAnsi="Courier New" w:cs="Courier New"/>
+          <w:color w:val="CCCCCC"/>
+          <w:sz w:val="21"/>
+          <w:szCs w:val="21"/>
+          <w:lang w:eastAsia="es-ES"/>
+        </w:rPr>
+        <w:t xml:space="preserve">    </w:t>
+      </w:r>
+      <w:proofErr w:type="spellStart"/>
+      <w:r>
+        <w:rPr>
+          <w:rFonts w:ascii="Courier New" w:eastAsia="Times New Roman" w:hAnsi="Courier New" w:cs="Courier New"/>
+          <w:color w:val="C586C0"/>
+          <w:sz w:val="21"/>
+          <w:szCs w:val="21"/>
+          <w:lang w:eastAsia="es-ES"/>
+        </w:rPr>
+        <w:t>for</w:t>
+      </w:r>
+      <w:proofErr w:type="spellEnd"/>
+      <w:r>
+        <w:rPr>
+          <w:rFonts w:ascii="Courier New" w:eastAsia="Times New Roman" w:hAnsi="Courier New" w:cs="Courier New"/>
+          <w:color w:val="CCCCCC"/>
+          <w:sz w:val="21"/>
+          <w:szCs w:val="21"/>
+          <w:lang w:eastAsia="es-ES"/>
+        </w:rPr>
+        <w:t xml:space="preserve"> (</w:t>
+      </w:r>
+      <w:proofErr w:type="spellStart"/>
+      <w:r>
+        <w:rPr>
+          <w:rFonts w:ascii="Courier New" w:eastAsia="Times New Roman" w:hAnsi="Courier New" w:cs="Courier New"/>
+          <w:color w:val="569CD6"/>
+          <w:sz w:val="21"/>
+          <w:szCs w:val="21"/>
+          <w:lang w:eastAsia="es-ES"/>
+        </w:rPr>
+        <w:t>int</w:t>
+      </w:r>
+      <w:proofErr w:type="spellEnd"/>
+      <w:r>
+        <w:rPr>
+          <w:rFonts w:ascii="Courier New" w:eastAsia="Times New Roman" w:hAnsi="Courier New" w:cs="Courier New"/>
+          <w:color w:val="CCCCCC"/>
+          <w:sz w:val="21"/>
+          <w:szCs w:val="21"/>
+          <w:lang w:eastAsia="es-ES"/>
+        </w:rPr>
+        <w:t xml:space="preserve"> </w:t>
+      </w:r>
+      <w:r>
+        <w:rPr>
+          <w:rFonts w:ascii="Courier New" w:eastAsia="Times New Roman" w:hAnsi="Courier New" w:cs="Courier New"/>
+          <w:color w:val="9CDCFE"/>
+          <w:sz w:val="21"/>
+          <w:szCs w:val="21"/>
+          <w:lang w:eastAsia="es-ES"/>
+        </w:rPr>
+        <w:t>i</w:t>
+      </w:r>
+      <w:r>
+        <w:rPr>
+          <w:rFonts w:ascii="Courier New" w:eastAsia="Times New Roman" w:hAnsi="Courier New" w:cs="Courier New"/>
+          <w:color w:val="CCCCCC"/>
+          <w:sz w:val="21"/>
+          <w:szCs w:val="21"/>
+          <w:lang w:eastAsia="es-ES"/>
+        </w:rPr>
+        <w:t xml:space="preserve"> </w:t>
+      </w:r>
+      <w:r>
+        <w:rPr>
+          <w:rFonts w:ascii="Courier New" w:eastAsia="Times New Roman" w:hAnsi="Courier New" w:cs="Courier New"/>
+          <w:color w:val="D4D4D4"/>
+          <w:sz w:val="21"/>
+          <w:szCs w:val="21"/>
+          <w:lang w:eastAsia="es-ES"/>
+        </w:rPr>
+        <w:t>=</w:t>
+      </w:r>
+      <w:r>
+        <w:rPr>
+          <w:rFonts w:ascii="Courier New" w:eastAsia="Times New Roman" w:hAnsi="Courier New" w:cs="Courier New"/>
+          <w:color w:val="CCCCCC"/>
+          <w:sz w:val="21"/>
+          <w:szCs w:val="21"/>
+          <w:lang w:eastAsia="es-ES"/>
+        </w:rPr>
+        <w:t xml:space="preserve"> </w:t>
+      </w:r>
+      <w:r>
+        <w:rPr>
+          <w:rFonts w:ascii="Courier New" w:eastAsia="Times New Roman" w:hAnsi="Courier New" w:cs="Courier New"/>
+          <w:color w:val="B5CEA8"/>
+          <w:sz w:val="21"/>
+          <w:szCs w:val="21"/>
+          <w:lang w:eastAsia="es-ES"/>
+        </w:rPr>
+        <w:t>2</w:t>
+      </w:r>
+      <w:r>
+        <w:rPr>
+          <w:rFonts w:ascii="Courier New" w:eastAsia="Times New Roman" w:hAnsi="Courier New" w:cs="Courier New"/>
+          <w:color w:val="CCCCCC"/>
+          <w:sz w:val="21"/>
+          <w:szCs w:val="21"/>
+          <w:lang w:eastAsia="es-ES"/>
+        </w:rPr>
+        <w:t xml:space="preserve">; </w:t>
+      </w:r>
+      <w:r>
+        <w:rPr>
+          <w:rFonts w:ascii="Courier New" w:eastAsia="Times New Roman" w:hAnsi="Courier New" w:cs="Courier New"/>
+          <w:color w:val="9CDCFE"/>
+          <w:sz w:val="21"/>
+          <w:szCs w:val="21"/>
+          <w:lang w:eastAsia="es-ES"/>
+        </w:rPr>
+        <w:t>i</w:t>
+      </w:r>
+      <w:r>
+        <w:rPr>
+          <w:rFonts w:ascii="Courier New" w:eastAsia="Times New Roman" w:hAnsi="Courier New" w:cs="Courier New"/>
+          <w:color w:val="CCCCCC"/>
+          <w:sz w:val="21"/>
+          <w:szCs w:val="21"/>
+          <w:lang w:eastAsia="es-ES"/>
+        </w:rPr>
+        <w:t xml:space="preserve"> </w:t>
+      </w:r>
+      <w:r>
+        <w:rPr>
+          <w:rFonts w:ascii="Courier New" w:eastAsia="Times New Roman" w:hAnsi="Courier New" w:cs="Courier New"/>
+          <w:color w:val="D4D4D4"/>
+          <w:sz w:val="21"/>
+          <w:szCs w:val="21"/>
+          <w:lang w:eastAsia="es-ES"/>
+        </w:rPr>
+        <w:t>*</w:t>
+      </w:r>
+      <w:r>
+        <w:rPr>
+          <w:rFonts w:ascii="Courier New" w:eastAsia="Times New Roman" w:hAnsi="Courier New" w:cs="Courier New"/>
+          <w:color w:val="CCCCCC"/>
+          <w:sz w:val="21"/>
+          <w:szCs w:val="21"/>
+          <w:lang w:eastAsia="es-ES"/>
+        </w:rPr>
+        <w:t xml:space="preserve"> </w:t>
+      </w:r>
+      <w:r>
+        <w:rPr>
+          <w:rFonts w:ascii="Courier New" w:eastAsia="Times New Roman" w:hAnsi="Courier New" w:cs="Courier New"/>
+          <w:color w:val="9CDCFE"/>
+          <w:sz w:val="21"/>
+          <w:szCs w:val="21"/>
+          <w:lang w:eastAsia="es-ES"/>
+        </w:rPr>
+        <w:t>i</w:t>
+      </w:r>
+      <w:r>
+        <w:rPr>
+          <w:rFonts w:ascii="Courier New" w:eastAsia="Times New Roman" w:hAnsi="Courier New" w:cs="Courier New"/>
+          <w:color w:val="CCCCCC"/>
+          <w:sz w:val="21"/>
+          <w:szCs w:val="21"/>
+          <w:lang w:eastAsia="es-ES"/>
+        </w:rPr>
+        <w:t xml:space="preserve"> </w:t>
+      </w:r>
+      <w:r>
+        <w:rPr>
+          <w:rFonts w:ascii="Courier New" w:eastAsia="Times New Roman" w:hAnsi="Courier New" w:cs="Courier New"/>
+          <w:color w:val="D4D4D4"/>
+          <w:sz w:val="21"/>
+          <w:szCs w:val="21"/>
+          <w:lang w:eastAsia="es-ES"/>
+        </w:rPr>
+        <w:t>&lt;=</w:t>
+      </w:r>
+      <w:r>
+        <w:rPr>
+          <w:rFonts w:ascii="Courier New" w:eastAsia="Times New Roman" w:hAnsi="Courier New" w:cs="Courier New"/>
+          <w:color w:val="CCCCCC"/>
+          <w:sz w:val="21"/>
+          <w:szCs w:val="21"/>
+          <w:lang w:eastAsia="es-ES"/>
+        </w:rPr>
+        <w:t xml:space="preserve"> </w:t>
+      </w:r>
+      <w:proofErr w:type="spellStart"/>
+      <w:r>
+        <w:rPr>
+          <w:rFonts w:ascii="Courier New" w:eastAsia="Times New Roman" w:hAnsi="Courier New" w:cs="Courier New"/>
+          <w:color w:val="9CDCFE"/>
+          <w:sz w:val="21"/>
+          <w:szCs w:val="21"/>
+          <w:lang w:eastAsia="es-ES"/>
+        </w:rPr>
+        <w:t>num</w:t>
+      </w:r>
+      <w:proofErr w:type="spellEnd"/>
+      <w:r>
+        <w:rPr>
+          <w:rFonts w:ascii="Courier New" w:eastAsia="Times New Roman" w:hAnsi="Courier New" w:cs="Courier New"/>
+          <w:color w:val="CCCCCC"/>
+          <w:sz w:val="21"/>
+          <w:szCs w:val="21"/>
+          <w:lang w:eastAsia="es-ES"/>
+        </w:rPr>
+        <w:t xml:space="preserve">; </w:t>
+      </w:r>
+      <w:r>
+        <w:rPr>
+          <w:rFonts w:ascii="Courier New" w:eastAsia="Times New Roman" w:hAnsi="Courier New" w:cs="Courier New"/>
+          <w:color w:val="D4D4D4"/>
+          <w:sz w:val="21"/>
+          <w:szCs w:val="21"/>
+          <w:lang w:eastAsia="es-ES"/>
+        </w:rPr>
+        <w:t>++</w:t>
+      </w:r>
+      <w:r>
+        <w:rPr>
+          <w:rFonts w:ascii="Courier New" w:eastAsia="Times New Roman" w:hAnsi="Courier New" w:cs="Courier New"/>
+          <w:color w:val="9CDCFE"/>
+          <w:sz w:val="21"/>
+          <w:szCs w:val="21"/>
+          <w:lang w:eastAsia="es-ES"/>
+        </w:rPr>
+        <w:t>i</w:t>
+      </w:r>
+      <w:r>
+        <w:rPr>
+          <w:rFonts w:ascii="Courier New" w:eastAsia="Times New Roman" w:hAnsi="Courier New" w:cs="Courier New"/>
+          <w:color w:val="CCCCCC"/>
+          <w:sz w:val="21"/>
+          <w:szCs w:val="21"/>
+          <w:lang w:eastAsia="es-ES"/>
+        </w:rPr>
+        <w:t>) {</w:t>
+      </w:r>
+    </w:p>
+    <w:p>
+      <w:pPr>
+        <w:shd w:val="clear" w:color="auto" w:fill="1F1F1F"/>
+        <w:spacing w:after="0" w:line="285" w:lineRule="atLeast"/>
+        <w:rPr>
+          <w:rFonts w:ascii="Courier New" w:eastAsia="Times New Roman" w:hAnsi="Courier New" w:cs="Courier New"/>
+          <w:color w:val="CCCCCC"/>
+          <w:sz w:val="21"/>
+          <w:szCs w:val="21"/>
+          <w:lang w:eastAsia="es-ES"/>
+        </w:rPr>
+      </w:pPr>
+      <w:r>
+        <w:rPr>
+          <w:rFonts w:ascii="Courier New" w:eastAsia="Times New Roman" w:hAnsi="Courier New" w:cs="Courier New"/>
+          <w:color w:val="CCCCCC"/>
+          <w:sz w:val="21"/>
+          <w:szCs w:val="21"/>
+          <w:lang w:eastAsia="es-ES"/>
+        </w:rPr>
+        <w:t xml:space="preserve">        </w:t>
+      </w:r>
+      <w:proofErr w:type="spellStart"/>
+      <w:r>
+        <w:rPr>
+          <w:rFonts w:ascii="Courier New" w:eastAsia="Times New Roman" w:hAnsi="Courier New" w:cs="Courier New"/>
+          <w:color w:val="C586C0"/>
+          <w:sz w:val="21"/>
+          <w:szCs w:val="21"/>
+          <w:lang w:eastAsia="es-ES"/>
+        </w:rPr>
+        <w:t>if</w:t>
+      </w:r>
+      <w:proofErr w:type="spellEnd"/>
+      <w:r>
+        <w:rPr>
+          <w:rFonts w:ascii="Courier New" w:eastAsia="Times New Roman" w:hAnsi="Courier New" w:cs="Courier New"/>
+          <w:color w:val="CCCCCC"/>
+          <w:sz w:val="21"/>
+          <w:szCs w:val="21"/>
+          <w:lang w:eastAsia="es-ES"/>
+        </w:rPr>
+        <w:t xml:space="preserve"> (</w:t>
+      </w:r>
+      <w:proofErr w:type="spellStart"/>
+      <w:r>
+        <w:rPr>
+          <w:rFonts w:ascii="Courier New" w:eastAsia="Times New Roman" w:hAnsi="Courier New" w:cs="Courier New"/>
+          <w:color w:val="9CDCFE"/>
+          <w:sz w:val="21"/>
+          <w:szCs w:val="21"/>
+          <w:lang w:eastAsia="es-ES"/>
+        </w:rPr>
+        <w:t>num</w:t>
+      </w:r>
+      <w:proofErr w:type="spellEnd"/>
+      <w:r>
+        <w:rPr>
+          <w:rFonts w:ascii="Courier New" w:eastAsia="Times New Roman" w:hAnsi="Courier New" w:cs="Courier New"/>
+          <w:color w:val="CCCCCC"/>
+          <w:sz w:val="21"/>
+          <w:szCs w:val="21"/>
+          <w:lang w:eastAsia="es-ES"/>
+        </w:rPr>
+        <w:t xml:space="preserve"> </w:t>
+      </w:r>
+      <w:r>
+        <w:rPr>
+          <w:rFonts w:ascii="Courier New" w:eastAsia="Times New Roman" w:hAnsi="Courier New" w:cs="Courier New"/>
+          <w:color w:val="D4D4D4"/>
+          <w:sz w:val="21"/>
+          <w:szCs w:val="21"/>
+          <w:lang w:eastAsia="es-ES"/>
+        </w:rPr>
+        <w:t>%</w:t>
+      </w:r>
+      <w:r>
+        <w:rPr>
+          <w:rFonts w:ascii="Courier New" w:eastAsia="Times New Roman" w:hAnsi="Courier New" w:cs="Courier New"/>
+          <w:color w:val="CCCCCC"/>
+          <w:sz w:val="21"/>
+          <w:szCs w:val="21"/>
+          <w:lang w:eastAsia="es-ES"/>
+        </w:rPr>
+        <w:t xml:space="preserve"> </w:t>
+      </w:r>
+      <w:r>
+        <w:rPr>
+          <w:rFonts w:ascii="Courier New" w:eastAsia="Times New Roman" w:hAnsi="Courier New" w:cs="Courier New"/>
+          <w:color w:val="9CDCFE"/>
+          <w:sz w:val="21"/>
+          <w:szCs w:val="21"/>
+          <w:lang w:eastAsia="es-ES"/>
+        </w:rPr>
+        <w:t>i</w:t>
+      </w:r>
+      <w:r>
+        <w:rPr>
+          <w:rFonts w:ascii="Courier New" w:eastAsia="Times New Roman" w:hAnsi="Courier New" w:cs="Courier New"/>
+          <w:color w:val="CCCCCC"/>
+          <w:sz w:val="21"/>
+          <w:szCs w:val="21"/>
+          <w:lang w:eastAsia="es-ES"/>
+        </w:rPr>
+        <w:t xml:space="preserve"> </w:t>
+      </w:r>
+      <w:r>
+        <w:rPr>
+          <w:rFonts w:ascii="Courier New" w:eastAsia="Times New Roman" w:hAnsi="Courier New" w:cs="Courier New"/>
+          <w:color w:val="D4D4D4"/>
+          <w:sz w:val="21"/>
+          <w:szCs w:val="21"/>
+          <w:lang w:eastAsia="es-ES"/>
+        </w:rPr>
+        <w:t>==</w:t>
+      </w:r>
+      <w:r>
+        <w:rPr>
+          <w:rFonts w:ascii="Courier New" w:eastAsia="Times New Roman" w:hAnsi="Courier New" w:cs="Courier New"/>
+          <w:color w:val="CCCCCC"/>
+          <w:sz w:val="21"/>
+          <w:szCs w:val="21"/>
+          <w:lang w:eastAsia="es-ES"/>
+        </w:rPr>
+        <w:t xml:space="preserve"> </w:t>
+      </w:r>
+      <w:r>
+        <w:rPr>
+          <w:rFonts w:ascii="Courier New" w:eastAsia="Times New Roman" w:hAnsi="Courier New" w:cs="Courier New"/>
+          <w:color w:val="B5CEA8"/>
+          <w:sz w:val="21"/>
+          <w:szCs w:val="21"/>
+          <w:lang w:eastAsia="es-ES"/>
+        </w:rPr>
+        <w:t>0</w:t>
+      </w:r>
+      <w:r>
+        <w:rPr>
+          <w:rFonts w:ascii="Courier New" w:eastAsia="Times New Roman" w:hAnsi="Courier New" w:cs="Courier New"/>
+          <w:color w:val="CCCCCC"/>
+          <w:sz w:val="21"/>
+          <w:szCs w:val="21"/>
+          <w:lang w:eastAsia="es-ES"/>
+        </w:rPr>
+        <w:t xml:space="preserve">) </w:t>
+      </w:r>
+      <w:proofErr w:type="spellStart"/>
+      <w:r>
+        <w:rPr>
+          <w:rFonts w:ascii="Courier New" w:eastAsia="Times New Roman" w:hAnsi="Courier New" w:cs="Courier New"/>
+          <w:color w:val="C586C0"/>
+          <w:sz w:val="21"/>
+          <w:szCs w:val="21"/>
+          <w:lang w:eastAsia="es-ES"/>
+        </w:rPr>
+        <w:t>return</w:t>
+      </w:r>
+      <w:proofErr w:type="spellEnd"/>
+      <w:r>
+        <w:rPr>
+          <w:rFonts w:ascii="Courier New" w:eastAsia="Times New Roman" w:hAnsi="Courier New" w:cs="Courier New"/>
+          <w:color w:val="CCCCCC"/>
+          <w:sz w:val="21"/>
+          <w:szCs w:val="21"/>
+          <w:lang w:eastAsia="es-ES"/>
+        </w:rPr>
+        <w:t xml:space="preserve"> </w:t>
+      </w:r>
+      <w:r>
+        <w:rPr>
+          <w:rFonts w:ascii="Courier New" w:eastAsia="Times New Roman" w:hAnsi="Courier New" w:cs="Courier New"/>
+          <w:color w:val="B5CEA8"/>
+          <w:sz w:val="21"/>
+          <w:szCs w:val="21"/>
+          <w:lang w:eastAsia="es-ES"/>
+        </w:rPr>
+        <w:t>0</w:t>
+      </w:r>
+      <w:r>
+        <w:rPr>
+          <w:rFonts w:ascii="Courier New" w:eastAsia="Times New Roman" w:hAnsi="Courier New" w:cs="Courier New"/>
+          <w:color w:val="CCCCCC"/>
+          <w:sz w:val="21"/>
+          <w:szCs w:val="21"/>
+          <w:lang w:eastAsia="es-ES"/>
+        </w:rPr>
+        <w:t>;</w:t>
+      </w:r>
+    </w:p>
+    <w:p>
+      <w:pPr>
+        <w:shd w:val="clear" w:color="auto" w:fill="1F1F1F"/>
+        <w:spacing w:after="0" w:line="285" w:lineRule="atLeast"/>
+        <w:rPr>
+          <w:rFonts w:ascii="Courier New" w:eastAsia="Times New Roman" w:hAnsi="Courier New" w:cs="Courier New"/>
+          <w:color w:val="CCCCCC"/>
+          <w:sz w:val="21"/>
+          <w:szCs w:val="21"/>
+          <w:lang w:eastAsia="es-ES"/>
+        </w:rPr>
+      </w:pPr>
+      <w:r>
+        <w:rPr>
+          <w:rFonts w:ascii="Courier New" w:eastAsia="Times New Roman" w:hAnsi="Courier New" w:cs="Courier New"/>
+          <w:color w:val="CCCCCC"/>
+          <w:sz w:val="21"/>
+          <w:szCs w:val="21"/>
+          <w:lang w:eastAsia="es-ES"/>
+        </w:rPr>
+        <w:t xml:space="preserve">    }</w:t>
+      </w:r>
+    </w:p>
+    <w:p>
+      <w:pPr>
+        <w:shd w:val="clear" w:color="auto" w:fill="1F1F1F"/>
+        <w:spacing w:after="0" w:line="285" w:lineRule="atLeast"/>
+        <w:rPr>
+          <w:rFonts w:ascii="Courier New" w:eastAsia="Times New Roman" w:hAnsi="Courier New" w:cs="Courier New"/>
+          <w:color w:val="CCCCCC"/>
+          <w:sz w:val="21"/>
+          <w:szCs w:val="21"/>
+          <w:lang w:eastAsia="es-ES"/>
+        </w:rPr>
+      </w:pPr>
+      <w:r>
+        <w:rPr>
+          <w:rFonts w:ascii="Courier New" w:eastAsia="Times New Roman" w:hAnsi="Courier New" w:cs="Courier New"/>
+          <w:color w:val="CCCCCC"/>
+          <w:sz w:val="21"/>
+          <w:szCs w:val="21"/>
+          <w:lang w:eastAsia="es-ES"/>
+        </w:rPr>
+        <w:t xml:space="preserve">    </w:t>
+      </w:r>
+      <w:proofErr w:type="spellStart"/>
+      <w:r>
+        <w:rPr>
+          <w:rFonts w:ascii="Courier New" w:eastAsia="Times New Roman" w:hAnsi="Courier New" w:cs="Courier New"/>
+          <w:color w:val="C586C0"/>
+          <w:sz w:val="21"/>
+          <w:szCs w:val="21"/>
+          <w:lang w:eastAsia="es-ES"/>
+        </w:rPr>
+        <w:t>return</w:t>
+      </w:r>
+      <w:proofErr w:type="spellEnd"/>
+      <w:r>
+        <w:rPr>
+          <w:rFonts w:ascii="Courier New" w:eastAsia="Times New Roman" w:hAnsi="Courier New" w:cs="Courier New"/>
+          <w:color w:val="CCCCCC"/>
+          <w:sz w:val="21"/>
+          <w:szCs w:val="21"/>
+          <w:lang w:eastAsia="es-ES"/>
+        </w:rPr>
+        <w:t xml:space="preserve"> </w:t>
+      </w:r>
+      <w:r>
+        <w:rPr>
+          <w:rFonts w:ascii="Courier New" w:eastAsia="Times New Roman" w:hAnsi="Courier New" w:cs="Courier New"/>
+          <w:color w:val="B5CEA8"/>
+          <w:sz w:val="21"/>
+          <w:szCs w:val="21"/>
+          <w:lang w:eastAsia="es-ES"/>
+        </w:rPr>
+        <w:t>1</w:t>
+      </w:r>
+      <w:r>
+        <w:rPr>
+          <w:rFonts w:ascii="Courier New" w:eastAsia="Times New Roman" w:hAnsi="Courier New" w:cs="Courier New"/>
+          <w:color w:val="CCCCCC"/>
+          <w:sz w:val="21"/>
+          <w:szCs w:val="21"/>
+          <w:lang w:eastAsia="es-ES"/>
+        </w:rPr>
+        <w:t>;</w:t>
+      </w:r>
+    </w:p>
+    <w:p>
+      <w:pPr>
+        <w:shd w:val="clear" w:color="auto" w:fill="1F1F1F"/>
+        <w:spacing w:after="0" w:line="285" w:lineRule="atLeast"/>
+        <w:rPr>
+          <w:rFonts w:ascii="Courier New" w:eastAsia="Times New Roman" w:hAnsi="Courier New" w:cs="Courier New"/>
+          <w:color w:val="CCCCCC"/>
+          <w:sz w:val="21"/>
+          <w:szCs w:val="21"/>
+          <w:lang w:eastAsia="es-ES"/>
+        </w:rPr>
+      </w:pPr>
+      <w:r>
+        <w:rPr>
+          <w:rFonts w:ascii="Courier New" w:eastAsia="Times New Roman" w:hAnsi="Courier New" w:cs="Courier New"/>
+          <w:color w:val="CCCCCC"/>
+          <w:sz w:val="21"/>
+          <w:szCs w:val="21"/>
+          <w:lang w:eastAsia="es-ES"/>
+        </w:rPr>
+        <w:t>}</w:t>
+      </w:r>
+    </w:p>
+    <w:p>
+      <w:pPr>
+        <w:shd w:val="clear" w:color="auto" w:fill="1F1F1F"/>
+        <w:spacing w:after="0" w:line="285" w:lineRule="atLeast"/>
+        <w:rPr>
+          <w:rFonts w:ascii="Courier New" w:eastAsia="Times New Roman" w:hAnsi="Courier New" w:cs="Courier New"/>
+          <w:color w:val="CCCCCC"/>
+          <w:sz w:val="21"/>
+          <w:szCs w:val="21"/>
+          <w:lang w:eastAsia="es-ES"/>
+        </w:rPr>
+      </w:pPr>
+    </w:p>
+    <w:p>
+      <w:pPr>
+        <w:ind w:left="1080"/>
+        <w:rPr>
+          <w:sz w:val="36"/>
+          <w:szCs w:val="36"/>
+        </w:rPr>
+      </w:pPr>
+    </w:p>
+    <w:p>
+      <w:pPr>
+        <w:shd w:val="clear" w:color="auto" w:fill="1F1F1F"/>
+        <w:spacing w:after="0" w:line="285" w:lineRule="atLeast"/>
+        <w:rPr>
+          <w:rFonts w:ascii="Courier New" w:eastAsia="Times New Roman" w:hAnsi="Courier New" w:cs="Courier New"/>
+          <w:color w:val="CCCCCC"/>
+          <w:sz w:val="21"/>
+          <w:szCs w:val="21"/>
+          <w:lang w:eastAsia="es-ES"/>
+        </w:rPr>
+      </w:pPr>
+      <w:proofErr w:type="spellStart"/>
+      <w:r>
+        <w:rPr>
+          <w:rFonts w:ascii="Courier New" w:eastAsia="Times New Roman" w:hAnsi="Courier New" w:cs="Courier New"/>
+          <w:color w:val="569CD6"/>
+          <w:sz w:val="21"/>
+          <w:szCs w:val="21"/>
+          <w:lang w:eastAsia="es-ES"/>
+        </w:rPr>
+        <w:t>int</w:t>
+      </w:r>
+      <w:proofErr w:type="spellEnd"/>
+      <w:r>
+        <w:rPr>
+          <w:rFonts w:ascii="Courier New" w:eastAsia="Times New Roman" w:hAnsi="Courier New" w:cs="Courier New"/>
+          <w:color w:val="CCCCCC"/>
+          <w:sz w:val="21"/>
+          <w:szCs w:val="21"/>
+          <w:lang w:eastAsia="es-ES"/>
+        </w:rPr>
+        <w:t xml:space="preserve"> </w:t>
+      </w:r>
+      <w:proofErr w:type="spellStart"/>
+      <w:proofErr w:type="gramStart"/>
+      <w:r>
+        <w:rPr>
+          <w:rFonts w:ascii="Courier New" w:eastAsia="Times New Roman" w:hAnsi="Courier New" w:cs="Courier New"/>
+          <w:color w:val="DCDCAA"/>
+          <w:sz w:val="21"/>
+          <w:szCs w:val="21"/>
+          <w:lang w:eastAsia="es-ES"/>
+        </w:rPr>
+        <w:t>generarNumero</w:t>
+      </w:r>
+      <w:proofErr w:type="spellEnd"/>
+      <w:r>
+        <w:rPr>
+          <w:rFonts w:ascii="Courier New" w:eastAsia="Times New Roman" w:hAnsi="Courier New" w:cs="Courier New"/>
+          <w:color w:val="CCCCCC"/>
+          <w:sz w:val="21"/>
+          <w:szCs w:val="21"/>
+          <w:lang w:eastAsia="es-ES"/>
+        </w:rPr>
+        <w:t>(</w:t>
+      </w:r>
+      <w:proofErr w:type="spellStart"/>
+      <w:proofErr w:type="gramEnd"/>
+      <w:r>
+        <w:rPr>
+          <w:rFonts w:ascii="Courier New" w:eastAsia="Times New Roman" w:hAnsi="Courier New" w:cs="Courier New"/>
+          <w:color w:val="569CD6"/>
+          <w:sz w:val="21"/>
+          <w:szCs w:val="21"/>
+          <w:lang w:eastAsia="es-ES"/>
+        </w:rPr>
+        <w:t>int</w:t>
+      </w:r>
+      <w:proofErr w:type="spellEnd"/>
+      <w:r>
+        <w:rPr>
+          <w:rFonts w:ascii="Courier New" w:eastAsia="Times New Roman" w:hAnsi="Courier New" w:cs="Courier New"/>
+          <w:color w:val="CCCCCC"/>
+          <w:sz w:val="21"/>
+          <w:szCs w:val="21"/>
+          <w:lang w:eastAsia="es-ES"/>
+        </w:rPr>
+        <w:t xml:space="preserve"> </w:t>
+      </w:r>
+      <w:r>
+        <w:rPr>
+          <w:rFonts w:ascii="Courier New" w:eastAsia="Times New Roman" w:hAnsi="Courier New" w:cs="Courier New"/>
+          <w:color w:val="9CDCFE"/>
+          <w:sz w:val="21"/>
+          <w:szCs w:val="21"/>
+          <w:lang w:eastAsia="es-ES"/>
+        </w:rPr>
+        <w:t>longitud</w:t>
+      </w:r>
+      <w:r>
+        <w:rPr>
+          <w:rFonts w:ascii="Courier New" w:eastAsia="Times New Roman" w:hAnsi="Courier New" w:cs="Courier New"/>
+          <w:color w:val="CCCCCC"/>
+          <w:sz w:val="21"/>
+          <w:szCs w:val="21"/>
+          <w:lang w:eastAsia="es-ES"/>
+        </w:rPr>
+        <w:t>) {</w:t>
+      </w:r>
+    </w:p>
+    <w:p>
+      <w:pPr>
+        <w:shd w:val="clear" w:color="auto" w:fill="1F1F1F"/>
+        <w:spacing w:after="0" w:line="285" w:lineRule="atLeast"/>
+        <w:rPr>
+          <w:rFonts w:ascii="Courier New" w:eastAsia="Times New Roman" w:hAnsi="Courier New" w:cs="Courier New"/>
+          <w:color w:val="CCCCCC"/>
+          <w:sz w:val="21"/>
+          <w:szCs w:val="21"/>
+          <w:lang w:eastAsia="es-ES"/>
+        </w:rPr>
+      </w:pPr>
+      <w:r>
+        <w:rPr>
+          <w:rFonts w:ascii="Courier New" w:eastAsia="Times New Roman" w:hAnsi="Courier New" w:cs="Courier New"/>
+          <w:color w:val="CCCCCC"/>
+          <w:sz w:val="21"/>
+          <w:szCs w:val="21"/>
+          <w:lang w:eastAsia="es-ES"/>
+        </w:rPr>
+        <w:t xml:space="preserve">    </w:t>
+      </w:r>
+      <w:proofErr w:type="spellStart"/>
+      <w:r>
+        <w:rPr>
+          <w:rFonts w:ascii="Courier New" w:eastAsia="Times New Roman" w:hAnsi="Courier New" w:cs="Courier New"/>
+          <w:color w:val="569CD6"/>
+          <w:sz w:val="21"/>
+          <w:szCs w:val="21"/>
+          <w:lang w:eastAsia="es-ES"/>
+        </w:rPr>
+        <w:t>int</w:t>
+      </w:r>
+      <w:proofErr w:type="spellEnd"/>
+      <w:r>
+        <w:rPr>
+          <w:rFonts w:ascii="Courier New" w:eastAsia="Times New Roman" w:hAnsi="Courier New" w:cs="Courier New"/>
+          <w:color w:val="CCCCCC"/>
+          <w:sz w:val="21"/>
+          <w:szCs w:val="21"/>
+          <w:lang w:eastAsia="es-ES"/>
+        </w:rPr>
+        <w:t xml:space="preserve"> </w:t>
+      </w:r>
+      <w:proofErr w:type="spellStart"/>
+      <w:r>
+        <w:rPr>
+          <w:rFonts w:ascii="Courier New" w:eastAsia="Times New Roman" w:hAnsi="Courier New" w:cs="Courier New"/>
+          <w:color w:val="9CDCFE"/>
+          <w:sz w:val="21"/>
+          <w:szCs w:val="21"/>
+          <w:lang w:eastAsia="es-ES"/>
+        </w:rPr>
+        <w:t>rangoInicial</w:t>
+      </w:r>
+      <w:proofErr w:type="spellEnd"/>
+      <w:r>
+        <w:rPr>
+          <w:rFonts w:ascii="Courier New" w:eastAsia="Times New Roman" w:hAnsi="Courier New" w:cs="Courier New"/>
+          <w:color w:val="CCCCCC"/>
+          <w:sz w:val="21"/>
+          <w:szCs w:val="21"/>
+          <w:lang w:eastAsia="es-ES"/>
+        </w:rPr>
+        <w:t xml:space="preserve"> </w:t>
+      </w:r>
+      <w:r>
+        <w:rPr>
+          <w:rFonts w:ascii="Courier New" w:eastAsia="Times New Roman" w:hAnsi="Courier New" w:cs="Courier New"/>
+          <w:color w:val="D4D4D4"/>
+          <w:sz w:val="21"/>
+          <w:szCs w:val="21"/>
+          <w:lang w:eastAsia="es-ES"/>
+        </w:rPr>
+        <w:t>=</w:t>
+      </w:r>
+      <w:r>
+        <w:rPr>
+          <w:rFonts w:ascii="Courier New" w:eastAsia="Times New Roman" w:hAnsi="Courier New" w:cs="Courier New"/>
+          <w:color w:val="CCCCCC"/>
+          <w:sz w:val="21"/>
+          <w:szCs w:val="21"/>
+          <w:lang w:eastAsia="es-ES"/>
+        </w:rPr>
+        <w:t xml:space="preserve"> </w:t>
+      </w:r>
+      <w:r>
+        <w:rPr>
+          <w:rFonts w:ascii="Courier New" w:eastAsia="Times New Roman" w:hAnsi="Courier New" w:cs="Courier New"/>
+          <w:color w:val="B5CEA8"/>
+          <w:sz w:val="21"/>
+          <w:szCs w:val="21"/>
+          <w:lang w:eastAsia="es-ES"/>
+        </w:rPr>
+        <w:t>1</w:t>
+      </w:r>
+      <w:r>
+        <w:rPr>
+          <w:rFonts w:ascii="Courier New" w:eastAsia="Times New Roman" w:hAnsi="Courier New" w:cs="Courier New"/>
+          <w:color w:val="CCCCCC"/>
+          <w:sz w:val="21"/>
+          <w:szCs w:val="21"/>
+          <w:lang w:eastAsia="es-ES"/>
+        </w:rPr>
+        <w:t>;</w:t>
+      </w:r>
+    </w:p>
+    <w:p>
+      <w:pPr>
+        <w:shd w:val="clear" w:color="auto" w:fill="1F1F1F"/>
+        <w:spacing w:after="0" w:line="285" w:lineRule="atLeast"/>
+        <w:rPr>
+          <w:rFonts w:ascii="Courier New" w:eastAsia="Times New Roman" w:hAnsi="Courier New" w:cs="Courier New"/>
+          <w:color w:val="CCCCCC"/>
+          <w:sz w:val="21"/>
+          <w:szCs w:val="21"/>
+          <w:lang w:eastAsia="es-ES"/>
+        </w:rPr>
+      </w:pPr>
+      <w:r>
+        <w:rPr>
+          <w:rFonts w:ascii="Courier New" w:eastAsia="Times New Roman" w:hAnsi="Courier New" w:cs="Courier New"/>
+          <w:color w:val="CCCCCC"/>
+          <w:sz w:val="21"/>
+          <w:szCs w:val="21"/>
+          <w:lang w:eastAsia="es-ES"/>
+        </w:rPr>
+        <w:t xml:space="preserve">    </w:t>
+      </w:r>
+      <w:proofErr w:type="spellStart"/>
+      <w:r>
+        <w:rPr>
+          <w:rFonts w:ascii="Courier New" w:eastAsia="Times New Roman" w:hAnsi="Courier New" w:cs="Courier New"/>
+          <w:color w:val="569CD6"/>
+          <w:sz w:val="21"/>
+          <w:szCs w:val="21"/>
+          <w:lang w:eastAsia="es-ES"/>
+        </w:rPr>
+        <w:t>int</w:t>
+      </w:r>
+      <w:proofErr w:type="spellEnd"/>
+      <w:r>
+        <w:rPr>
+          <w:rFonts w:ascii="Courier New" w:eastAsia="Times New Roman" w:hAnsi="Courier New" w:cs="Courier New"/>
+          <w:color w:val="CCCCCC"/>
+          <w:sz w:val="21"/>
+          <w:szCs w:val="21"/>
+          <w:lang w:eastAsia="es-ES"/>
+        </w:rPr>
+        <w:t xml:space="preserve"> </w:t>
+      </w:r>
+      <w:proofErr w:type="spellStart"/>
+      <w:r>
+        <w:rPr>
+          <w:rFonts w:ascii="Courier New" w:eastAsia="Times New Roman" w:hAnsi="Courier New" w:cs="Courier New"/>
+          <w:color w:val="9CDCFE"/>
+          <w:sz w:val="21"/>
+          <w:szCs w:val="21"/>
+          <w:lang w:eastAsia="es-ES"/>
+        </w:rPr>
+        <w:t>rangoFinal</w:t>
+      </w:r>
+      <w:proofErr w:type="spellEnd"/>
+      <w:r>
+        <w:rPr>
+          <w:rFonts w:ascii="Courier New" w:eastAsia="Times New Roman" w:hAnsi="Courier New" w:cs="Courier New"/>
+          <w:color w:val="CCCCCC"/>
+          <w:sz w:val="21"/>
+          <w:szCs w:val="21"/>
+          <w:lang w:eastAsia="es-ES"/>
+        </w:rPr>
+        <w:t xml:space="preserve"> </w:t>
+      </w:r>
+      <w:r>
+        <w:rPr>
+          <w:rFonts w:ascii="Courier New" w:eastAsia="Times New Roman" w:hAnsi="Courier New" w:cs="Courier New"/>
+          <w:color w:val="D4D4D4"/>
+          <w:sz w:val="21"/>
+          <w:szCs w:val="21"/>
+          <w:lang w:eastAsia="es-ES"/>
+        </w:rPr>
+        <w:t>=</w:t>
+      </w:r>
+      <w:r>
+        <w:rPr>
+          <w:rFonts w:ascii="Courier New" w:eastAsia="Times New Roman" w:hAnsi="Courier New" w:cs="Courier New"/>
+          <w:color w:val="CCCCCC"/>
+          <w:sz w:val="21"/>
+          <w:szCs w:val="21"/>
+          <w:lang w:eastAsia="es-ES"/>
+        </w:rPr>
+        <w:t xml:space="preserve"> </w:t>
+      </w:r>
+      <w:r>
+        <w:rPr>
+          <w:rFonts w:ascii="Courier New" w:eastAsia="Times New Roman" w:hAnsi="Courier New" w:cs="Courier New"/>
+          <w:color w:val="B5CEA8"/>
+          <w:sz w:val="21"/>
+          <w:szCs w:val="21"/>
+          <w:lang w:eastAsia="es-ES"/>
+        </w:rPr>
+        <w:t>1</w:t>
+      </w:r>
+      <w:r>
+        <w:rPr>
+          <w:rFonts w:ascii="Courier New" w:eastAsia="Times New Roman" w:hAnsi="Courier New" w:cs="Courier New"/>
+          <w:color w:val="CCCCCC"/>
+          <w:sz w:val="21"/>
+          <w:szCs w:val="21"/>
+          <w:lang w:eastAsia="es-ES"/>
+        </w:rPr>
+        <w:t>;</w:t>
+      </w:r>
+    </w:p>
+    <w:p>
+      <w:pPr>
+        <w:shd w:val="clear" w:color="auto" w:fill="1F1F1F"/>
+        <w:spacing w:after="0" w:line="285" w:lineRule="atLeast"/>
+        <w:rPr>
+          <w:rFonts w:ascii="Courier New" w:eastAsia="Times New Roman" w:hAnsi="Courier New" w:cs="Courier New"/>
+          <w:color w:val="CCCCCC"/>
+          <w:sz w:val="21"/>
+          <w:szCs w:val="21"/>
+          <w:lang w:eastAsia="es-ES"/>
+        </w:rPr>
+      </w:pPr>
+    </w:p>
+    <w:p>
+      <w:pPr>
+        <w:shd w:val="clear" w:color="auto" w:fill="1F1F1F"/>
+        <w:spacing w:after="0" w:line="285" w:lineRule="atLeast"/>
+        <w:rPr>
+          <w:rFonts w:ascii="Courier New" w:eastAsia="Times New Roman" w:hAnsi="Courier New" w:cs="Courier New"/>
+          <w:color w:val="CCCCCC"/>
+          <w:sz w:val="21"/>
+          <w:szCs w:val="21"/>
+          <w:lang w:eastAsia="es-ES"/>
+        </w:rPr>
+      </w:pPr>
+      <w:r>
+        <w:rPr>
+          <w:rFonts w:ascii="Courier New" w:eastAsia="Times New Roman" w:hAnsi="Courier New" w:cs="Courier New"/>
+          <w:color w:val="CCCCCC"/>
+          <w:sz w:val="21"/>
+          <w:szCs w:val="21"/>
+          <w:lang w:eastAsia="es-ES"/>
+        </w:rPr>
+        <w:t xml:space="preserve">    </w:t>
+      </w:r>
+      <w:proofErr w:type="spellStart"/>
+      <w:r>
+        <w:rPr>
+          <w:rFonts w:ascii="Courier New" w:eastAsia="Times New Roman" w:hAnsi="Courier New" w:cs="Courier New"/>
+          <w:color w:val="C586C0"/>
+          <w:sz w:val="21"/>
+          <w:szCs w:val="21"/>
+          <w:lang w:eastAsia="es-ES"/>
+        </w:rPr>
+        <w:t>for</w:t>
+      </w:r>
+      <w:proofErr w:type="spellEnd"/>
+      <w:r>
+        <w:rPr>
+          <w:rFonts w:ascii="Courier New" w:eastAsia="Times New Roman" w:hAnsi="Courier New" w:cs="Courier New"/>
+          <w:color w:val="CCCCCC"/>
+          <w:sz w:val="21"/>
+          <w:szCs w:val="21"/>
+          <w:lang w:eastAsia="es-ES"/>
+        </w:rPr>
+        <w:t xml:space="preserve"> (</w:t>
+      </w:r>
+      <w:proofErr w:type="spellStart"/>
+      <w:r>
+        <w:rPr>
+          <w:rFonts w:ascii="Courier New" w:eastAsia="Times New Roman" w:hAnsi="Courier New" w:cs="Courier New"/>
+          <w:color w:val="569CD6"/>
+          <w:sz w:val="21"/>
+          <w:szCs w:val="21"/>
+          <w:lang w:eastAsia="es-ES"/>
+        </w:rPr>
+        <w:t>int</w:t>
+      </w:r>
+      <w:proofErr w:type="spellEnd"/>
+      <w:r>
+        <w:rPr>
+          <w:rFonts w:ascii="Courier New" w:eastAsia="Times New Roman" w:hAnsi="Courier New" w:cs="Courier New"/>
+          <w:color w:val="CCCCCC"/>
+          <w:sz w:val="21"/>
+          <w:szCs w:val="21"/>
+          <w:lang w:eastAsia="es-ES"/>
+        </w:rPr>
+        <w:t xml:space="preserve"> </w:t>
+      </w:r>
+      <w:r>
+        <w:rPr>
+          <w:rFonts w:ascii="Courier New" w:eastAsia="Times New Roman" w:hAnsi="Courier New" w:cs="Courier New"/>
+          <w:color w:val="9CDCFE"/>
+          <w:sz w:val="21"/>
+          <w:szCs w:val="21"/>
+          <w:lang w:eastAsia="es-ES"/>
+        </w:rPr>
+        <w:t>i</w:t>
+      </w:r>
+      <w:r>
+        <w:rPr>
+          <w:rFonts w:ascii="Courier New" w:eastAsia="Times New Roman" w:hAnsi="Courier New" w:cs="Courier New"/>
+          <w:color w:val="CCCCCC"/>
+          <w:sz w:val="21"/>
+          <w:szCs w:val="21"/>
+          <w:lang w:eastAsia="es-ES"/>
+        </w:rPr>
+        <w:t xml:space="preserve"> </w:t>
+      </w:r>
+      <w:r>
+        <w:rPr>
+          <w:rFonts w:ascii="Courier New" w:eastAsia="Times New Roman" w:hAnsi="Courier New" w:cs="Courier New"/>
+          <w:color w:val="D4D4D4"/>
+          <w:sz w:val="21"/>
+          <w:szCs w:val="21"/>
+          <w:lang w:eastAsia="es-ES"/>
+        </w:rPr>
+        <w:t>=</w:t>
+      </w:r>
+      <w:r>
+        <w:rPr>
+          <w:rFonts w:ascii="Courier New" w:eastAsia="Times New Roman" w:hAnsi="Courier New" w:cs="Courier New"/>
+          <w:color w:val="CCCCCC"/>
+          <w:sz w:val="21"/>
+          <w:szCs w:val="21"/>
+          <w:lang w:eastAsia="es-ES"/>
+        </w:rPr>
+        <w:t xml:space="preserve"> </w:t>
+      </w:r>
+      <w:r>
+        <w:rPr>
+          <w:rFonts w:ascii="Courier New" w:eastAsia="Times New Roman" w:hAnsi="Courier New" w:cs="Courier New"/>
+          <w:color w:val="B5CEA8"/>
+          <w:sz w:val="21"/>
+          <w:szCs w:val="21"/>
+          <w:lang w:eastAsia="es-ES"/>
+        </w:rPr>
+        <w:t>1</w:t>
+      </w:r>
+      <w:r>
+        <w:rPr>
+          <w:rFonts w:ascii="Courier New" w:eastAsia="Times New Roman" w:hAnsi="Courier New" w:cs="Courier New"/>
+          <w:color w:val="CCCCCC"/>
+          <w:sz w:val="21"/>
+          <w:szCs w:val="21"/>
+          <w:lang w:eastAsia="es-ES"/>
+        </w:rPr>
+        <w:t xml:space="preserve">; </w:t>
+      </w:r>
+      <w:r>
+        <w:rPr>
+          <w:rFonts w:ascii="Courier New" w:eastAsia="Times New Roman" w:hAnsi="Courier New" w:cs="Courier New"/>
+          <w:color w:val="9CDCFE"/>
+          <w:sz w:val="21"/>
+          <w:szCs w:val="21"/>
+          <w:lang w:eastAsia="es-ES"/>
+        </w:rPr>
+        <w:t>i</w:t>
+      </w:r>
+      <w:r>
+        <w:rPr>
+          <w:rFonts w:ascii="Courier New" w:eastAsia="Times New Roman" w:hAnsi="Courier New" w:cs="Courier New"/>
+          <w:color w:val="CCCCCC"/>
+          <w:sz w:val="21"/>
+          <w:szCs w:val="21"/>
+          <w:lang w:eastAsia="es-ES"/>
+        </w:rPr>
+        <w:t xml:space="preserve"> </w:t>
+      </w:r>
+      <w:r>
+        <w:rPr>
+          <w:rFonts w:ascii="Courier New" w:eastAsia="Times New Roman" w:hAnsi="Courier New" w:cs="Courier New"/>
+          <w:color w:val="D4D4D4"/>
+          <w:sz w:val="21"/>
+          <w:szCs w:val="21"/>
+          <w:lang w:eastAsia="es-ES"/>
+        </w:rPr>
+        <w:t>&lt;</w:t>
+      </w:r>
+      <w:r>
+        <w:rPr>
+          <w:rFonts w:ascii="Courier New" w:eastAsia="Times New Roman" w:hAnsi="Courier New" w:cs="Courier New"/>
+          <w:color w:val="CCCCCC"/>
+          <w:sz w:val="21"/>
+          <w:szCs w:val="21"/>
+          <w:lang w:eastAsia="es-ES"/>
+        </w:rPr>
+        <w:t xml:space="preserve"> </w:t>
+      </w:r>
+      <w:r>
+        <w:rPr>
+          <w:rFonts w:ascii="Courier New" w:eastAsia="Times New Roman" w:hAnsi="Courier New" w:cs="Courier New"/>
+          <w:color w:val="9CDCFE"/>
+          <w:sz w:val="21"/>
+          <w:szCs w:val="21"/>
+          <w:lang w:eastAsia="es-ES"/>
+        </w:rPr>
+        <w:t>longitud</w:t>
+      </w:r>
+      <w:r>
+        <w:rPr>
+          <w:rFonts w:ascii="Courier New" w:eastAsia="Times New Roman" w:hAnsi="Courier New" w:cs="Courier New"/>
+          <w:color w:val="CCCCCC"/>
+          <w:sz w:val="21"/>
+          <w:szCs w:val="21"/>
+          <w:lang w:eastAsia="es-ES"/>
+        </w:rPr>
+        <w:t xml:space="preserve">; </w:t>
+      </w:r>
+      <w:r>
+        <w:rPr>
+          <w:rFonts w:ascii="Courier New" w:eastAsia="Times New Roman" w:hAnsi="Courier New" w:cs="Courier New"/>
+          <w:color w:val="D4D4D4"/>
+          <w:sz w:val="21"/>
+          <w:szCs w:val="21"/>
+          <w:lang w:eastAsia="es-ES"/>
+        </w:rPr>
+        <w:t>++</w:t>
+      </w:r>
+      <w:r>
+        <w:rPr>
+          <w:rFonts w:ascii="Courier New" w:eastAsia="Times New Roman" w:hAnsi="Courier New" w:cs="Courier New"/>
+          <w:color w:val="9CDCFE"/>
+          <w:sz w:val="21"/>
+          <w:szCs w:val="21"/>
+          <w:lang w:eastAsia="es-ES"/>
+        </w:rPr>
+        <w:t>i</w:t>
+      </w:r>
+      <w:r>
+        <w:rPr>
+          <w:rFonts w:ascii="Courier New" w:eastAsia="Times New Roman" w:hAnsi="Courier New" w:cs="Courier New"/>
+          <w:color w:val="CCCCCC"/>
+          <w:sz w:val="21"/>
+          <w:szCs w:val="21"/>
+          <w:lang w:eastAsia="es-ES"/>
+        </w:rPr>
+        <w:t>) {</w:t>
+      </w:r>
+    </w:p>
+    <w:p>
+      <w:pPr>
+        <w:shd w:val="clear" w:color="auto" w:fill="1F1F1F"/>
+        <w:spacing w:after="0" w:line="285" w:lineRule="atLeast"/>
+        <w:rPr>
+          <w:rFonts w:ascii="Courier New" w:eastAsia="Times New Roman" w:hAnsi="Courier New" w:cs="Courier New"/>
+          <w:color w:val="CCCCCC"/>
+          <w:sz w:val="21"/>
+          <w:szCs w:val="21"/>
+          <w:lang w:eastAsia="es-ES"/>
+        </w:rPr>
+      </w:pPr>
+      <w:r>
+        <w:rPr>
+          <w:rFonts w:ascii="Courier New" w:eastAsia="Times New Roman" w:hAnsi="Courier New" w:cs="Courier New"/>
+          <w:color w:val="CCCCCC"/>
+          <w:sz w:val="21"/>
+          <w:szCs w:val="21"/>
+          <w:lang w:eastAsia="es-ES"/>
+        </w:rPr>
+        <w:t xml:space="preserve">        </w:t>
+      </w:r>
+      <w:proofErr w:type="spellStart"/>
+      <w:r>
+        <w:rPr>
+          <w:rFonts w:ascii="Courier New" w:eastAsia="Times New Roman" w:hAnsi="Courier New" w:cs="Courier New"/>
+          <w:color w:val="9CDCFE"/>
+          <w:sz w:val="21"/>
+          <w:szCs w:val="21"/>
+          <w:lang w:eastAsia="es-ES"/>
+        </w:rPr>
+        <w:t>rangoInicial</w:t>
+      </w:r>
+      <w:proofErr w:type="spellEnd"/>
+      <w:r>
+        <w:rPr>
+          <w:rFonts w:ascii="Courier New" w:eastAsia="Times New Roman" w:hAnsi="Courier New" w:cs="Courier New"/>
+          <w:color w:val="CCCCCC"/>
+          <w:sz w:val="21"/>
+          <w:szCs w:val="21"/>
+          <w:lang w:eastAsia="es-ES"/>
+        </w:rPr>
+        <w:t xml:space="preserve"> </w:t>
+      </w:r>
+      <w:r>
+        <w:rPr>
+          <w:rFonts w:ascii="Courier New" w:eastAsia="Times New Roman" w:hAnsi="Courier New" w:cs="Courier New"/>
+          <w:color w:val="D4D4D4"/>
+          <w:sz w:val="21"/>
+          <w:szCs w:val="21"/>
+          <w:lang w:eastAsia="es-ES"/>
+        </w:rPr>
+        <w:t>*=</w:t>
+      </w:r>
+      <w:r>
+        <w:rPr>
+          <w:rFonts w:ascii="Courier New" w:eastAsia="Times New Roman" w:hAnsi="Courier New" w:cs="Courier New"/>
+          <w:color w:val="CCCCCC"/>
+          <w:sz w:val="21"/>
+          <w:szCs w:val="21"/>
+          <w:lang w:eastAsia="es-ES"/>
+        </w:rPr>
+        <w:t xml:space="preserve"> </w:t>
+      </w:r>
+      <w:r>
+        <w:rPr>
+          <w:rFonts w:ascii="Courier New" w:eastAsia="Times New Roman" w:hAnsi="Courier New" w:cs="Courier New"/>
+          <w:color w:val="B5CEA8"/>
+          <w:sz w:val="21"/>
+          <w:szCs w:val="21"/>
+          <w:lang w:eastAsia="es-ES"/>
+        </w:rPr>
+        <w:t>10</w:t>
+      </w:r>
+      <w:r>
+        <w:rPr>
+          <w:rFonts w:ascii="Courier New" w:eastAsia="Times New Roman" w:hAnsi="Courier New" w:cs="Courier New"/>
+          <w:color w:val="CCCCCC"/>
+          <w:sz w:val="21"/>
+          <w:szCs w:val="21"/>
+          <w:lang w:eastAsia="es-ES"/>
+        </w:rPr>
+        <w:t>;</w:t>
+      </w:r>
+    </w:p>
+    <w:p>
+      <w:pPr>
+        <w:shd w:val="clear" w:color="auto" w:fill="1F1F1F"/>
+        <w:spacing w:after="0" w:line="285" w:lineRule="atLeast"/>
+        <w:rPr>
+          <w:rFonts w:ascii="Courier New" w:eastAsia="Times New Roman" w:hAnsi="Courier New" w:cs="Courier New"/>
+          <w:color w:val="CCCCCC"/>
+          <w:sz w:val="21"/>
+          <w:szCs w:val="21"/>
+          <w:lang w:eastAsia="es-ES"/>
+        </w:rPr>
+      </w:pPr>
+      <w:r>
+        <w:rPr>
+          <w:rFonts w:ascii="Courier New" w:eastAsia="Times New Roman" w:hAnsi="Courier New" w:cs="Courier New"/>
+          <w:color w:val="CCCCCC"/>
+          <w:sz w:val="21"/>
+          <w:szCs w:val="21"/>
+          <w:lang w:eastAsia="es-ES"/>
+        </w:rPr>
+        <w:t xml:space="preserve">        </w:t>
+      </w:r>
+      <w:proofErr w:type="spellStart"/>
+      <w:r>
+        <w:rPr>
+          <w:rFonts w:ascii="Courier New" w:eastAsia="Times New Roman" w:hAnsi="Courier New" w:cs="Courier New"/>
+          <w:color w:val="9CDCFE"/>
+          <w:sz w:val="21"/>
+          <w:szCs w:val="21"/>
+          <w:lang w:eastAsia="es-ES"/>
+        </w:rPr>
+        <w:t>rangoFinal</w:t>
+      </w:r>
+      <w:proofErr w:type="spellEnd"/>
+      <w:r>
+        <w:rPr>
+          <w:rFonts w:ascii="Courier New" w:eastAsia="Times New Roman" w:hAnsi="Courier New" w:cs="Courier New"/>
+          <w:color w:val="CCCCCC"/>
+          <w:sz w:val="21"/>
+          <w:szCs w:val="21"/>
+          <w:lang w:eastAsia="es-ES"/>
+        </w:rPr>
+        <w:t xml:space="preserve"> </w:t>
+      </w:r>
+      <w:r>
+        <w:rPr>
+          <w:rFonts w:ascii="Courier New" w:eastAsia="Times New Roman" w:hAnsi="Courier New" w:cs="Courier New"/>
+          <w:color w:val="D4D4D4"/>
+          <w:sz w:val="21"/>
+          <w:szCs w:val="21"/>
+          <w:lang w:eastAsia="es-ES"/>
+        </w:rPr>
+        <w:t>*=</w:t>
+      </w:r>
+      <w:r>
+        <w:rPr>
+          <w:rFonts w:ascii="Courier New" w:eastAsia="Times New Roman" w:hAnsi="Courier New" w:cs="Courier New"/>
+          <w:color w:val="CCCCCC"/>
+          <w:sz w:val="21"/>
+          <w:szCs w:val="21"/>
+          <w:lang w:eastAsia="es-ES"/>
+        </w:rPr>
+        <w:t xml:space="preserve"> </w:t>
+      </w:r>
+      <w:r>
+        <w:rPr>
+          <w:rFonts w:ascii="Courier New" w:eastAsia="Times New Roman" w:hAnsi="Courier New" w:cs="Courier New"/>
+          <w:color w:val="B5CEA8"/>
+          <w:sz w:val="21"/>
+          <w:szCs w:val="21"/>
+          <w:lang w:eastAsia="es-ES"/>
+        </w:rPr>
+        <w:t>10</w:t>
+      </w:r>
+      <w:r>
+        <w:rPr>
+          <w:rFonts w:ascii="Courier New" w:eastAsia="Times New Roman" w:hAnsi="Courier New" w:cs="Courier New"/>
+          <w:color w:val="CCCCCC"/>
+          <w:sz w:val="21"/>
+          <w:szCs w:val="21"/>
+          <w:lang w:eastAsia="es-ES"/>
+        </w:rPr>
+        <w:t>;</w:t>
+      </w:r>
+    </w:p>
+    <w:p>
+      <w:pPr>
+        <w:shd w:val="clear" w:color="auto" w:fill="1F1F1F"/>
+        <w:spacing w:after="0" w:line="285" w:lineRule="atLeast"/>
+        <w:rPr>
+          <w:rFonts w:ascii="Courier New" w:eastAsia="Times New Roman" w:hAnsi="Courier New" w:cs="Courier New"/>
+          <w:color w:val="CCCCCC"/>
+          <w:sz w:val="21"/>
+          <w:szCs w:val="21"/>
+          <w:lang w:eastAsia="es-ES"/>
+        </w:rPr>
+      </w:pPr>
+      <w:r>
+        <w:rPr>
+          <w:rFonts w:ascii="Courier New" w:eastAsia="Times New Roman" w:hAnsi="Courier New" w:cs="Courier New"/>
+          <w:color w:val="CCCCCC"/>
+          <w:sz w:val="21"/>
+          <w:szCs w:val="21"/>
+          <w:lang w:eastAsia="es-ES"/>
+        </w:rPr>
+        <w:t xml:space="preserve">    }</w:t>
+      </w:r>
+    </w:p>
+    <w:p>
+      <w:pPr>
+        <w:shd w:val="clear" w:color="auto" w:fill="1F1F1F"/>
+        <w:spacing w:after="0" w:line="285" w:lineRule="atLeast"/>
+        <w:rPr>
+          <w:rFonts w:ascii="Courier New" w:eastAsia="Times New Roman" w:hAnsi="Courier New" w:cs="Courier New"/>
+          <w:color w:val="CCCCCC"/>
+          <w:sz w:val="21"/>
+          <w:szCs w:val="21"/>
+          <w:lang w:eastAsia="es-ES"/>
+        </w:rPr>
+      </w:pPr>
+      <w:r>
+        <w:rPr>
+          <w:rFonts w:ascii="Courier New" w:eastAsia="Times New Roman" w:hAnsi="Courier New" w:cs="Courier New"/>
+          <w:color w:val="CCCCCC"/>
+          <w:sz w:val="21"/>
+          <w:szCs w:val="21"/>
+          <w:lang w:eastAsia="es-ES"/>
+        </w:rPr>
+        <w:t xml:space="preserve">    </w:t>
+      </w:r>
+      <w:proofErr w:type="spellStart"/>
+      <w:r>
+        <w:rPr>
+          <w:rFonts w:ascii="Courier New" w:eastAsia="Times New Roman" w:hAnsi="Courier New" w:cs="Courier New"/>
+          <w:color w:val="9CDCFE"/>
+          <w:sz w:val="21"/>
+          <w:szCs w:val="21"/>
+          <w:lang w:eastAsia="es-ES"/>
+        </w:rPr>
+        <w:t>rangoFinal</w:t>
+      </w:r>
+      <w:proofErr w:type="spellEnd"/>
+      <w:r>
+        <w:rPr>
+          <w:rFonts w:ascii="Courier New" w:eastAsia="Times New Roman" w:hAnsi="Courier New" w:cs="Courier New"/>
+          <w:color w:val="CCCCCC"/>
+          <w:sz w:val="21"/>
+          <w:szCs w:val="21"/>
+          <w:lang w:eastAsia="es-ES"/>
+        </w:rPr>
+        <w:t xml:space="preserve"> </w:t>
+      </w:r>
+      <w:r>
+        <w:rPr>
+          <w:rFonts w:ascii="Courier New" w:eastAsia="Times New Roman" w:hAnsi="Courier New" w:cs="Courier New"/>
+          <w:color w:val="D4D4D4"/>
+          <w:sz w:val="21"/>
+          <w:szCs w:val="21"/>
+          <w:lang w:eastAsia="es-ES"/>
+        </w:rPr>
+        <w:t>=</w:t>
+      </w:r>
+      <w:r>
+        <w:rPr>
+          <w:rFonts w:ascii="Courier New" w:eastAsia="Times New Roman" w:hAnsi="Courier New" w:cs="Courier New"/>
+          <w:color w:val="CCCCCC"/>
+          <w:sz w:val="21"/>
+          <w:szCs w:val="21"/>
+          <w:lang w:eastAsia="es-ES"/>
+        </w:rPr>
+        <w:t xml:space="preserve"> </w:t>
+      </w:r>
+      <w:proofErr w:type="spellStart"/>
+      <w:r>
+        <w:rPr>
+          <w:rFonts w:ascii="Courier New" w:eastAsia="Times New Roman" w:hAnsi="Courier New" w:cs="Courier New"/>
+          <w:color w:val="9CDCFE"/>
+          <w:sz w:val="21"/>
+          <w:szCs w:val="21"/>
+          <w:lang w:eastAsia="es-ES"/>
+        </w:rPr>
+        <w:t>rangoFinal</w:t>
+      </w:r>
+      <w:proofErr w:type="spellEnd"/>
+      <w:r>
+        <w:rPr>
+          <w:rFonts w:ascii="Courier New" w:eastAsia="Times New Roman" w:hAnsi="Courier New" w:cs="Courier New"/>
+          <w:color w:val="CCCCCC"/>
+          <w:sz w:val="21"/>
+          <w:szCs w:val="21"/>
+          <w:lang w:eastAsia="es-ES"/>
+        </w:rPr>
+        <w:t xml:space="preserve"> </w:t>
+      </w:r>
+      <w:r>
+        <w:rPr>
+          <w:rFonts w:ascii="Courier New" w:eastAsia="Times New Roman" w:hAnsi="Courier New" w:cs="Courier New"/>
+          <w:color w:val="D4D4D4"/>
+          <w:sz w:val="21"/>
+          <w:szCs w:val="21"/>
+          <w:lang w:eastAsia="es-ES"/>
+        </w:rPr>
+        <w:t>*</w:t>
+      </w:r>
+      <w:r>
+        <w:rPr>
+          <w:rFonts w:ascii="Courier New" w:eastAsia="Times New Roman" w:hAnsi="Courier New" w:cs="Courier New"/>
+          <w:color w:val="CCCCCC"/>
+          <w:sz w:val="21"/>
+          <w:szCs w:val="21"/>
+          <w:lang w:eastAsia="es-ES"/>
+        </w:rPr>
+        <w:t xml:space="preserve"> </w:t>
+      </w:r>
+      <w:r>
+        <w:rPr>
+          <w:rFonts w:ascii="Courier New" w:eastAsia="Times New Roman" w:hAnsi="Courier New" w:cs="Courier New"/>
+          <w:color w:val="B5CEA8"/>
+          <w:sz w:val="21"/>
+          <w:szCs w:val="21"/>
+          <w:lang w:eastAsia="es-ES"/>
+        </w:rPr>
+        <w:t>10</w:t>
+      </w:r>
+      <w:r>
+        <w:rPr>
+          <w:rFonts w:ascii="Courier New" w:eastAsia="Times New Roman" w:hAnsi="Courier New" w:cs="Courier New"/>
+          <w:color w:val="CCCCCC"/>
+          <w:sz w:val="21"/>
+          <w:szCs w:val="21"/>
+          <w:lang w:eastAsia="es-ES"/>
+        </w:rPr>
+        <w:t xml:space="preserve"> </w:t>
+      </w:r>
+      <w:r>
+        <w:rPr>
+          <w:rFonts w:ascii="Courier New" w:eastAsia="Times New Roman" w:hAnsi="Courier New" w:cs="Courier New"/>
+          <w:color w:val="D4D4D4"/>
+          <w:sz w:val="21"/>
+          <w:szCs w:val="21"/>
+          <w:lang w:eastAsia="es-ES"/>
+        </w:rPr>
+        <w:t>-</w:t>
+      </w:r>
+      <w:r>
+        <w:rPr>
+          <w:rFonts w:ascii="Courier New" w:eastAsia="Times New Roman" w:hAnsi="Courier New" w:cs="Courier New"/>
+          <w:color w:val="CCCCCC"/>
+          <w:sz w:val="21"/>
+          <w:szCs w:val="21"/>
+          <w:lang w:eastAsia="es-ES"/>
+        </w:rPr>
+        <w:t xml:space="preserve"> </w:t>
+      </w:r>
+      <w:r>
+        <w:rPr>
+          <w:rFonts w:ascii="Courier New" w:eastAsia="Times New Roman" w:hAnsi="Courier New" w:cs="Courier New"/>
+          <w:color w:val="B5CEA8"/>
+          <w:sz w:val="21"/>
+          <w:szCs w:val="21"/>
+          <w:lang w:eastAsia="es-ES"/>
+        </w:rPr>
+        <w:t>1</w:t>
+      </w:r>
+      <w:r>
+        <w:rPr>
+          <w:rFonts w:ascii="Courier New" w:eastAsia="Times New Roman" w:hAnsi="Courier New" w:cs="Courier New"/>
+          <w:color w:val="CCCCCC"/>
+          <w:sz w:val="21"/>
+          <w:szCs w:val="21"/>
+          <w:lang w:eastAsia="es-ES"/>
+        </w:rPr>
+        <w:t>;</w:t>
+      </w:r>
+    </w:p>
+    <w:p>
+      <w:pPr>
+        <w:shd w:val="clear" w:color="auto" w:fill="1F1F1F"/>
+        <w:spacing w:after="0" w:line="285" w:lineRule="atLeast"/>
+        <w:rPr>
+          <w:rFonts w:ascii="Courier New" w:eastAsia="Times New Roman" w:hAnsi="Courier New" w:cs="Courier New"/>
+          <w:color w:val="CCCCCC"/>
+          <w:sz w:val="21"/>
+          <w:szCs w:val="21"/>
+          <w:lang w:eastAsia="es-ES"/>
+        </w:rPr>
+      </w:pPr>
+    </w:p>
+    <w:p>
+      <w:pPr>
+        <w:shd w:val="clear" w:color="auto" w:fill="1F1F1F"/>
+        <w:spacing w:after="0" w:line="285" w:lineRule="atLeast"/>
+        <w:rPr>
+          <w:rFonts w:ascii="Courier New" w:eastAsia="Times New Roman" w:hAnsi="Courier New" w:cs="Courier New"/>
+          <w:color w:val="CCCCCC"/>
+          <w:sz w:val="21"/>
+          <w:szCs w:val="21"/>
+          <w:lang w:eastAsia="es-ES"/>
+        </w:rPr>
+      </w:pPr>
+      <w:r>
+        <w:rPr>
+          <w:rFonts w:ascii="Courier New" w:eastAsia="Times New Roman" w:hAnsi="Courier New" w:cs="Courier New"/>
+          <w:color w:val="CCCCCC"/>
+          <w:sz w:val="21"/>
+          <w:szCs w:val="21"/>
+          <w:lang w:eastAsia="es-ES"/>
+        </w:rPr>
+        <w:t xml:space="preserve">    </w:t>
+      </w:r>
+      <w:proofErr w:type="spellStart"/>
+      <w:r>
+        <w:rPr>
+          <w:rFonts w:ascii="Courier New" w:eastAsia="Times New Roman" w:hAnsi="Courier New" w:cs="Courier New"/>
+          <w:color w:val="C586C0"/>
+          <w:sz w:val="21"/>
+          <w:szCs w:val="21"/>
+          <w:lang w:eastAsia="es-ES"/>
+        </w:rPr>
+        <w:t>return</w:t>
+      </w:r>
+      <w:proofErr w:type="spellEnd"/>
+      <w:r>
+        <w:rPr>
+          <w:rFonts w:ascii="Courier New" w:eastAsia="Times New Roman" w:hAnsi="Courier New" w:cs="Courier New"/>
+          <w:color w:val="CCCCCC"/>
+          <w:sz w:val="21"/>
+          <w:szCs w:val="21"/>
+          <w:lang w:eastAsia="es-ES"/>
+        </w:rPr>
+        <w:t xml:space="preserve"> </w:t>
+      </w:r>
+      <w:proofErr w:type="gramStart"/>
+      <w:r>
+        <w:rPr>
+          <w:rFonts w:ascii="Courier New" w:eastAsia="Times New Roman" w:hAnsi="Courier New" w:cs="Courier New"/>
+          <w:color w:val="DCDCAA"/>
+          <w:sz w:val="21"/>
+          <w:szCs w:val="21"/>
+          <w:lang w:eastAsia="es-ES"/>
+        </w:rPr>
+        <w:t>rand</w:t>
+      </w:r>
+      <w:r>
+        <w:rPr>
+          <w:rFonts w:ascii="Courier New" w:eastAsia="Times New Roman" w:hAnsi="Courier New" w:cs="Courier New"/>
+          <w:color w:val="CCCCCC"/>
+          <w:sz w:val="21"/>
+          <w:szCs w:val="21"/>
+          <w:lang w:eastAsia="es-ES"/>
+        </w:rPr>
+        <w:t>(</w:t>
+      </w:r>
+      <w:proofErr w:type="gramEnd"/>
+      <w:r>
+        <w:rPr>
+          <w:rFonts w:ascii="Courier New" w:eastAsia="Times New Roman" w:hAnsi="Courier New" w:cs="Courier New"/>
+          <w:color w:val="CCCCCC"/>
+          <w:sz w:val="21"/>
+          <w:szCs w:val="21"/>
+          <w:lang w:eastAsia="es-ES"/>
+        </w:rPr>
+        <w:t xml:space="preserve">) </w:t>
+      </w:r>
+      <w:r>
+        <w:rPr>
+          <w:rFonts w:ascii="Courier New" w:eastAsia="Times New Roman" w:hAnsi="Courier New" w:cs="Courier New"/>
+          <w:color w:val="D4D4D4"/>
+          <w:sz w:val="21"/>
+          <w:szCs w:val="21"/>
+          <w:lang w:eastAsia="es-ES"/>
+        </w:rPr>
+        <w:t>%</w:t>
+      </w:r>
+      <w:r>
+        <w:rPr>
+          <w:rFonts w:ascii="Courier New" w:eastAsia="Times New Roman" w:hAnsi="Courier New" w:cs="Courier New"/>
+          <w:color w:val="CCCCCC"/>
+          <w:sz w:val="21"/>
+          <w:szCs w:val="21"/>
+          <w:lang w:eastAsia="es-ES"/>
+        </w:rPr>
+        <w:t xml:space="preserve"> (</w:t>
+      </w:r>
+      <w:proofErr w:type="spellStart"/>
+      <w:r>
+        <w:rPr>
+          <w:rFonts w:ascii="Courier New" w:eastAsia="Times New Roman" w:hAnsi="Courier New" w:cs="Courier New"/>
+          <w:color w:val="9CDCFE"/>
+          <w:sz w:val="21"/>
+          <w:szCs w:val="21"/>
+          <w:lang w:eastAsia="es-ES"/>
+        </w:rPr>
+        <w:t>rangoFinal</w:t>
+      </w:r>
+      <w:proofErr w:type="spellEnd"/>
+      <w:r>
+        <w:rPr>
+          <w:rFonts w:ascii="Courier New" w:eastAsia="Times New Roman" w:hAnsi="Courier New" w:cs="Courier New"/>
+          <w:color w:val="CCCCCC"/>
+          <w:sz w:val="21"/>
+          <w:szCs w:val="21"/>
+          <w:lang w:eastAsia="es-ES"/>
+        </w:rPr>
+        <w:t xml:space="preserve"> </w:t>
+      </w:r>
+      <w:r>
+        <w:rPr>
+          <w:rFonts w:ascii="Courier New" w:eastAsia="Times New Roman" w:hAnsi="Courier New" w:cs="Courier New"/>
+          <w:color w:val="D4D4D4"/>
+          <w:sz w:val="21"/>
+          <w:szCs w:val="21"/>
+          <w:lang w:eastAsia="es-ES"/>
+        </w:rPr>
+        <w:t>-</w:t>
+      </w:r>
+      <w:r>
+        <w:rPr>
+          <w:rFonts w:ascii="Courier New" w:eastAsia="Times New Roman" w:hAnsi="Courier New" w:cs="Courier New"/>
+          <w:color w:val="CCCCCC"/>
+          <w:sz w:val="21"/>
+          <w:szCs w:val="21"/>
+          <w:lang w:eastAsia="es-ES"/>
+        </w:rPr>
+        <w:t xml:space="preserve"> </w:t>
+      </w:r>
+      <w:proofErr w:type="spellStart"/>
+      <w:r>
+        <w:rPr>
+          <w:rFonts w:ascii="Courier New" w:eastAsia="Times New Roman" w:hAnsi="Courier New" w:cs="Courier New"/>
+          <w:color w:val="9CDCFE"/>
+          <w:sz w:val="21"/>
+          <w:szCs w:val="21"/>
+          <w:lang w:eastAsia="es-ES"/>
+        </w:rPr>
+        <w:t>rangoInicial</w:t>
+      </w:r>
+      <w:proofErr w:type="spellEnd"/>
+      <w:r>
+        <w:rPr>
+          <w:rFonts w:ascii="Courier New" w:eastAsia="Times New Roman" w:hAnsi="Courier New" w:cs="Courier New"/>
+          <w:color w:val="CCCCCC"/>
+          <w:sz w:val="21"/>
+          <w:szCs w:val="21"/>
+          <w:lang w:eastAsia="es-ES"/>
+        </w:rPr>
+        <w:t xml:space="preserve"> </w:t>
+      </w:r>
+      <w:r>
+        <w:rPr>
+          <w:rFonts w:ascii="Courier New" w:eastAsia="Times New Roman" w:hAnsi="Courier New" w:cs="Courier New"/>
+          <w:color w:val="D4D4D4"/>
+          <w:sz w:val="21"/>
+          <w:szCs w:val="21"/>
+          <w:lang w:eastAsia="es-ES"/>
+        </w:rPr>
+        <w:t>+</w:t>
+      </w:r>
+      <w:r>
+        <w:rPr>
+          <w:rFonts w:ascii="Courier New" w:eastAsia="Times New Roman" w:hAnsi="Courier New" w:cs="Courier New"/>
+          <w:color w:val="CCCCCC"/>
+          <w:sz w:val="21"/>
+          <w:szCs w:val="21"/>
+          <w:lang w:eastAsia="es-ES"/>
+        </w:rPr>
+        <w:t xml:space="preserve"> </w:t>
+      </w:r>
+      <w:r>
+        <w:rPr>
+          <w:rFonts w:ascii="Courier New" w:eastAsia="Times New Roman" w:hAnsi="Courier New" w:cs="Courier New"/>
+          <w:color w:val="B5CEA8"/>
+          <w:sz w:val="21"/>
+          <w:szCs w:val="21"/>
+          <w:lang w:eastAsia="es-ES"/>
+        </w:rPr>
+        <w:t>1</w:t>
+      </w:r>
+      <w:r>
+        <w:rPr>
+          <w:rFonts w:ascii="Courier New" w:eastAsia="Times New Roman" w:hAnsi="Courier New" w:cs="Courier New"/>
+          <w:color w:val="CCCCCC"/>
+          <w:sz w:val="21"/>
+          <w:szCs w:val="21"/>
+          <w:lang w:eastAsia="es-ES"/>
+        </w:rPr>
+        <w:t xml:space="preserve">) </w:t>
+      </w:r>
+      <w:r>
+        <w:rPr>
+          <w:rFonts w:ascii="Courier New" w:eastAsia="Times New Roman" w:hAnsi="Courier New" w:cs="Courier New"/>
+          <w:color w:val="D4D4D4"/>
+          <w:sz w:val="21"/>
+          <w:szCs w:val="21"/>
+          <w:lang w:eastAsia="es-ES"/>
+        </w:rPr>
+        <w:t>+</w:t>
+      </w:r>
+      <w:r>
+        <w:rPr>
+          <w:rFonts w:ascii="Courier New" w:eastAsia="Times New Roman" w:hAnsi="Courier New" w:cs="Courier New"/>
+          <w:color w:val="CCCCCC"/>
+          <w:sz w:val="21"/>
+          <w:szCs w:val="21"/>
+          <w:lang w:eastAsia="es-ES"/>
+        </w:rPr>
+        <w:t xml:space="preserve"> </w:t>
+      </w:r>
+      <w:proofErr w:type="spellStart"/>
+      <w:r>
+        <w:rPr>
+          <w:rFonts w:ascii="Courier New" w:eastAsia="Times New Roman" w:hAnsi="Courier New" w:cs="Courier New"/>
+          <w:color w:val="9CDCFE"/>
+          <w:sz w:val="21"/>
+          <w:szCs w:val="21"/>
+          <w:lang w:eastAsia="es-ES"/>
+        </w:rPr>
+        <w:t>rangoInicial</w:t>
+      </w:r>
+      <w:proofErr w:type="spellEnd"/>
+      <w:r>
+        <w:rPr>
+          <w:rFonts w:ascii="Courier New" w:eastAsia="Times New Roman" w:hAnsi="Courier New" w:cs="Courier New"/>
+          <w:color w:val="CCCCCC"/>
+          <w:sz w:val="21"/>
+          <w:szCs w:val="21"/>
+          <w:lang w:eastAsia="es-ES"/>
+        </w:rPr>
+        <w:t>;</w:t>
+      </w:r>
+    </w:p>
+    <w:p>
+      <w:pPr>
+        <w:shd w:val="clear" w:color="auto" w:fill="1F1F1F"/>
+        <w:spacing w:after="0" w:line="285" w:lineRule="atLeast"/>
+        <w:rPr>
+          <w:rFonts w:ascii="Courier New" w:eastAsia="Times New Roman" w:hAnsi="Courier New" w:cs="Courier New"/>
+          <w:color w:val="CCCCCC"/>
+          <w:sz w:val="21"/>
+          <w:szCs w:val="21"/>
+          <w:lang w:eastAsia="es-ES"/>
+        </w:rPr>
+      </w:pPr>
+      <w:r>
+        <w:rPr>
+          <w:rFonts w:ascii="Courier New" w:eastAsia="Times New Roman" w:hAnsi="Courier New" w:cs="Courier New"/>
+          <w:color w:val="CCCCCC"/>
+          <w:sz w:val="21"/>
+          <w:szCs w:val="21"/>
+          <w:lang w:eastAsia="es-ES"/>
+        </w:rPr>
+        <w:t>}</w:t>
+      </w:r>
+    </w:p>
+    <w:p>
+      <w:pPr>
+        <w:rPr>
+          <w:sz w:val="36"/>
+          <w:szCs w:val="36"/>
+        </w:rPr>
+      </w:pPr>
+    </w:p>
+    <w:p>
+      <w:pPr>
+        <w:rPr>
+          <w:sz w:val="36"/>
+          <w:szCs w:val="36"/>
+        </w:rPr>
+      </w:pPr>
+      <w:r>
+        <w:rPr>
+          <w:sz w:val="36"/>
+          <w:szCs w:val="36"/>
+        </w:rPr>
+        <w:t xml:space="preserve">La de generar numero es para hacer cuando se pasa por argumento un numero x que cree números con un intervalo, si pongo 2 va a ir del 10-99 si pongo 3, del 100-999 y </w:t>
+      </w:r>
+      <w:proofErr w:type="spellStart"/>
+      <w:r>
+        <w:rPr>
+          <w:sz w:val="36"/>
+          <w:szCs w:val="36"/>
+        </w:rPr>
+        <w:t>asi</w:t>
+      </w:r>
+      <w:proofErr w:type="spellEnd"/>
+      <w:r>
+        <w:rPr>
+          <w:sz w:val="36"/>
+          <w:szCs w:val="36"/>
+        </w:rPr>
+        <w:t xml:space="preserve"> sucesivamente</w:t>
+      </w:r>
     </w:p>
     <w:p>
       <w:pPr>
@@ -2483,6 +5264,7 @@
         <w:jc w:val="center"/>
       </w:pPr>
       <w:r>
+        <w:lastRenderedPageBreak/>
         <w:t>Apuntes de java</w:t>
       </w:r>
     </w:p>
@@ -3382,7 +6164,6 @@
           <w:sz w:val="28"/>
           <w:szCs w:val="28"/>
         </w:rPr>
-        <w:lastRenderedPageBreak/>
         <w:t xml:space="preserve">Para crear alias de los hilos es necesario hacer al </w:t>
       </w:r>
       <w:proofErr w:type="spellStart"/>
@@ -3445,6 +6226,7 @@
           <w:sz w:val="28"/>
           <w:szCs w:val="28"/>
         </w:rPr>
+        <w:lastRenderedPageBreak/>
         <w:t xml:space="preserve">Para los </w:t>
       </w:r>
       <w:r>
@@ -4107,7 +6889,7 @@
 </file>
 
 <file path=word/numbering.xml><?xml version="1.0" encoding="utf-8"?>
-<w:numbering xmlns:wpc="http://schemas.microsoft.com/office/word/2010/wordprocessingCanvas" xmlns:cx="http://schemas.microsoft.com/office/drawing/2014/chartex" xmlns:cx1="http://schemas.microsoft.com/office/drawing/2015/9/8/chartex" xmlns:cx2="http://schemas.microsoft.com/office/drawing/2015/10/21/chartex" xmlns:cx3="http://schemas.microsoft.com/office/drawing/2016/5/9/chartex" xmlns:cx4="http://schemas.microsoft.com/office/drawing/2016/5/10/chartex" xmlns:cx5="http://schemas.microsoft.com/office/drawing/2016/5/11/chartex" xmlns:cx6="http://schemas.microsoft.com/office/drawing/2016/5/12/chartex" xmlns:cx7="http://schemas.microsoft.com/office/drawing/2016/5/13/chartex" xmlns:cx8="http://schemas.microsoft.com/office/drawing/2016/5/14/chartex" xmlns:mc="http://schemas.openxmlformats.org/markup-compatibility/2006" xmlns:aink="http://schemas.microsoft.com/office/drawing/2016/ink" xmlns:am3d="http://schemas.microsoft.com/office/drawing/2017/model3d" xmlns:o="urn:schemas-microsoft-com:office:office" xmlns:oel="http://schemas.microsoft.com/office/2019/extlst" xmlns:r="http://schemas.openxmlformats.org/officeDocument/2006/relationships" xmlns:m="http://schemas.openxmlformats.org/officeDocument/2006/math" xmlns:v="urn:schemas-microsoft-com:vml" xmlns:wp14="http://schemas.microsoft.com/office/word/2010/wordprocessingDrawing" xmlns:wp="http://schemas.openxmlformats.org/drawingml/2006/wordprocessingDrawing" xmlns:w10="urn:schemas-microsoft-com:office:word" xmlns:w="http://schemas.openxmlformats.org/wordprocessingml/2006/main" xmlns:w14="http://schemas.microsoft.com/office/word/2010/wordml" xmlns:w15="http://schemas.microsoft.com/office/word/2012/wordml" xmlns:w16cex="http://schemas.microsoft.com/office/word/2018/wordml/cex" xmlns:w16cid="http://schemas.microsoft.com/office/word/2016/wordml/cid" xmlns:w16="http://schemas.microsoft.com/office/word/2018/wordml" xmlns:w16sdtdh="http://schemas.microsoft.com/office/word/2020/wordml/sdtdatahash" xmlns:w16se="http://schemas.microsoft.com/office/word/2015/wordml/symex" xmlns:wpg="http://schemas.microsoft.com/office/word/2010/wordprocessingGroup" xmlns:wpi="http://schemas.microsoft.com/office/word/2010/wordprocessingInk" xmlns:wne="http://schemas.microsoft.com/office/word/2006/wordml" xmlns:wps="http://schemas.microsoft.com/office/word/2010/wordprocessingShape" mc:Ignorable="w14 w15 w16se w16cid w16 w16cex w16sdtdh wp14">
+<w:numbering xmlns:wpc="http://schemas.microsoft.com/office/word/2010/wordprocessingCanvas" xmlns:cx="http://schemas.microsoft.com/office/drawing/2014/chartex" xmlns:cx1="http://schemas.microsoft.com/office/drawing/2015/9/8/chartex" xmlns:cx2="http://schemas.microsoft.com/office/drawing/2015/10/21/chartex" xmlns:cx3="http://schemas.microsoft.com/office/drawing/2016/5/9/chartex" xmlns:cx4="http://schemas.microsoft.com/office/drawing/2016/5/10/chartex" xmlns:cx5="http://schemas.microsoft.com/office/drawing/2016/5/11/chartex" xmlns:cx6="http://schemas.microsoft.com/office/drawing/2016/5/12/chartex" xmlns:cx7="http://schemas.microsoft.com/office/drawing/2016/5/13/chartex" xmlns:cx8="http://schemas.microsoft.com/office/drawing/2016/5/14/chartex" xmlns:mc="http://schemas.openxmlformats.org/markup-compatibility/2006" xmlns:aink="http://schemas.microsoft.com/office/drawing/2016/ink" xmlns:am3d="http://schemas.microsoft.com/office/drawing/2017/model3d" xmlns:o="urn:schemas-microsoft-com:office:office" xmlns:r="http://schemas.openxmlformats.org/officeDocument/2006/relationships" xmlns:m="http://schemas.openxmlformats.org/officeDocument/2006/math" xmlns:v="urn:schemas-microsoft-com:vml" xmlns:wp14="http://schemas.microsoft.com/office/word/2010/wordprocessingDrawing" xmlns:wp="http://schemas.openxmlformats.org/drawingml/2006/wordprocessingDrawing" xmlns:w10="urn:schemas-microsoft-com:office:word" xmlns:w="http://schemas.openxmlformats.org/wordprocessingml/2006/main" xmlns:w14="http://schemas.microsoft.com/office/word/2010/wordml" xmlns:w15="http://schemas.microsoft.com/office/word/2012/wordml" xmlns:w16cex="http://schemas.microsoft.com/office/word/2018/wordml/cex" xmlns:w16cid="http://schemas.microsoft.com/office/word/2016/wordml/cid" xmlns:w16="http://schemas.microsoft.com/office/word/2018/wordml" xmlns:w16sdtdh="http://schemas.microsoft.com/office/word/2020/wordml/sdtdatahash" xmlns:w16se="http://schemas.microsoft.com/office/word/2015/wordml/symex" xmlns:wpg="http://schemas.microsoft.com/office/word/2010/wordprocessingGroup" xmlns:wpi="http://schemas.microsoft.com/office/word/2010/wordprocessingInk" xmlns:wne="http://schemas.microsoft.com/office/word/2006/wordml" xmlns:wps="http://schemas.microsoft.com/office/word/2010/wordprocessingShape" mc:Ignorable="w14 w15 w16se w16cid w16 w16cex w16sdtdh wp14">
   <w:abstractNum w:abstractNumId="0" w15:restartNumberingAfterBreak="0">
     <w:nsid w:val="05E43B2C"/>
     <w:multiLevelType w:val="multilevel"/>
@@ -4709,19 +7491,19 @@
       </w:rPr>
     </w:lvl>
   </w:abstractNum>
-  <w:num w:numId="1" w16cid:durableId="1921284465">
+  <w:num w:numId="1">
     <w:abstractNumId w:val="2"/>
   </w:num>
-  <w:num w:numId="2" w16cid:durableId="91513992">
+  <w:num w:numId="2">
     <w:abstractNumId w:val="3"/>
   </w:num>
-  <w:num w:numId="3" w16cid:durableId="959528807">
+  <w:num w:numId="3">
     <w:abstractNumId w:val="1"/>
   </w:num>
-  <w:num w:numId="4" w16cid:durableId="1415854146">
+  <w:num w:numId="4">
     <w:abstractNumId w:val="4"/>
   </w:num>
-  <w:num w:numId="5" w16cid:durableId="1363439127">
+  <w:num w:numId="5">
     <w:abstractNumId w:val="0"/>
   </w:num>
 </w:numbering>

</xml_diff>